<commit_message>
Feita a introdução do relatório
</commit_message>
<xml_diff>
--- a/Relatorio IIA Agentes Relacionais.docx
+++ b/Relatorio IIA Agentes Relacionais.docx
@@ -158,6 +158,9 @@
                         </w:rPr>
                       </w:pPr>
                       <w:r>
+                        <w:rPr>
+                          <w:noProof/>
+                        </w:rPr>
                         <w:drawing>
                           <wp:inline distT="0" distB="0" distL="0" distR="0" wp14:anchorId="415A739D" wp14:editId="723ECC71">
                             <wp:extent cx="2164131" cy="861060"/>
@@ -176,7 +179,7 @@
                                     </pic:cNvPicPr>
                                   </pic:nvPicPr>
                                   <pic:blipFill>
-                                    <a:blip r:embed="rId8">
+                                    <a:blip r:embed="rId7">
                                       <a:extLst>
                                         <a:ext uri="{28A0092B-C50C-407E-A947-70E740481C1C}">
                                           <a14:useLocalDpi xmlns:a14="http://schemas.microsoft.com/office/drawing/2010/main" val="0"/>
@@ -695,11 +698,7 @@
           </mc:Choice>
           <mc:Fallback>
             <w:pict>
-              <v:shapetype w14:anchorId="09347248" id="_x0000_t202" coordsize="21600,21600" o:spt="202" path="m,l,21600r21600,l21600,xe">
-                <v:stroke joinstyle="miter"/>
-                <v:path gradientshapeok="t" o:connecttype="rect"/>
-              </v:shapetype>
-              <v:shape id="Text Box 2" o:spid="_x0000_s1027" type="#_x0000_t202" style="position:absolute;left:0;text-align:left;margin-left:22.8pt;margin-top:4.15pt;width:295.75pt;height:118.2pt;z-index:251658752;visibility:visible;mso-wrap-style:square;mso-height-percent:0;mso-wrap-distance-left:9pt;mso-wrap-distance-top:0;mso-wrap-distance-right:9pt;mso-wrap-distance-bottom:0;mso-position-horizontal:absolute;mso-position-horizontal-relative:text;mso-position-vertical:absolute;mso-position-vertical-relative:text;mso-height-percent:0;mso-height-relative:margin;v-text-anchor:top" o:gfxdata="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" filled="f" stroked="f" strokeweight=".5pt">
+              <v:shape w14:anchorId="09347248" id="Text Box 2" o:spid="_x0000_s1027" type="#_x0000_t202" style="position:absolute;left:0;text-align:left;margin-left:22.8pt;margin-top:4.15pt;width:295.75pt;height:118.2pt;z-index:251658752;visibility:visible;mso-wrap-style:square;mso-height-percent:0;mso-wrap-distance-left:9pt;mso-wrap-distance-top:0;mso-wrap-distance-right:9pt;mso-wrap-distance-bottom:0;mso-position-horizontal:absolute;mso-position-horizontal-relative:text;mso-position-vertical:absolute;mso-position-vertical-relative:text;mso-height-percent:0;mso-height-relative:margin;v-text-anchor:top" o:gfxdata="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" filled="f" stroked="f" strokeweight=".5pt">
                 <v:textbox>
                   <w:txbxContent>
                     <w:p>
@@ -1411,7 +1410,7 @@
                 <w:szCs w:val="24"/>
                 <w:highlight w:val="white"/>
               </w:rPr>
-              <w:t>X</w:t>
+              <w:t>3</w:t>
             </w:r>
           </w:p>
         </w:tc>
@@ -1815,23 +1814,2495 @@
     </w:p>
     <w:p>
       <w:pPr>
-        <w:rPr>
-          <w:rFonts w:asciiTheme="majorHAnsi" w:hAnsiTheme="majorHAnsi" w:cstheme="majorHAnsi"/>
-          <w:color w:val="333333"/>
-        </w:rPr>
-      </w:pPr>
+        <w:ind w:firstLine="270"/>
+        <w:rPr>
+          <w:rFonts w:asciiTheme="majorHAnsi" w:hAnsiTheme="majorHAnsi" w:cstheme="majorHAnsi"/>
+          <w:color w:val="333333"/>
+        </w:rPr>
+      </w:pPr>
+      <w:r>
+        <w:rPr>
+          <w:rFonts w:asciiTheme="majorHAnsi" w:hAnsiTheme="majorHAnsi" w:cstheme="majorHAnsi"/>
+          <w:color w:val="333333"/>
+        </w:rPr>
+        <w:t xml:space="preserve">A </w:t>
+      </w:r>
+      <w:proofErr w:type="spellStart"/>
+      <w:r>
+        <w:rPr>
+          <w:rFonts w:asciiTheme="majorHAnsi" w:hAnsiTheme="majorHAnsi" w:cstheme="majorHAnsi"/>
+          <w:color w:val="333333"/>
+        </w:rPr>
+        <w:t>presente</w:t>
+      </w:r>
+      <w:proofErr w:type="spellEnd"/>
+      <w:r>
+        <w:rPr>
+          <w:rFonts w:asciiTheme="majorHAnsi" w:hAnsiTheme="majorHAnsi" w:cstheme="majorHAnsi"/>
+          <w:color w:val="333333"/>
+        </w:rPr>
+        <w:t xml:space="preserve"> </w:t>
+      </w:r>
+      <w:proofErr w:type="spellStart"/>
+      <w:r>
+        <w:rPr>
+          <w:rFonts w:asciiTheme="majorHAnsi" w:hAnsiTheme="majorHAnsi" w:cstheme="majorHAnsi"/>
+          <w:color w:val="333333"/>
+        </w:rPr>
+        <w:t>introdução</w:t>
+      </w:r>
+      <w:proofErr w:type="spellEnd"/>
+      <w:r>
+        <w:rPr>
+          <w:rFonts w:asciiTheme="majorHAnsi" w:hAnsiTheme="majorHAnsi" w:cstheme="majorHAnsi"/>
+          <w:color w:val="333333"/>
+        </w:rPr>
+        <w:t xml:space="preserve"> </w:t>
+      </w:r>
+      <w:proofErr w:type="spellStart"/>
+      <w:r>
+        <w:rPr>
+          <w:rFonts w:asciiTheme="majorHAnsi" w:hAnsiTheme="majorHAnsi" w:cstheme="majorHAnsi"/>
+          <w:color w:val="333333"/>
+        </w:rPr>
+        <w:t>tem</w:t>
+      </w:r>
+      <w:proofErr w:type="spellEnd"/>
+      <w:r>
+        <w:rPr>
+          <w:rFonts w:asciiTheme="majorHAnsi" w:hAnsiTheme="majorHAnsi" w:cstheme="majorHAnsi"/>
+          <w:color w:val="333333"/>
+        </w:rPr>
+        <w:t xml:space="preserve"> </w:t>
+      </w:r>
+      <w:proofErr w:type="spellStart"/>
+      <w:r>
+        <w:rPr>
+          <w:rFonts w:asciiTheme="majorHAnsi" w:hAnsiTheme="majorHAnsi" w:cstheme="majorHAnsi"/>
+          <w:color w:val="333333"/>
+        </w:rPr>
+        <w:t>como</w:t>
+      </w:r>
+      <w:proofErr w:type="spellEnd"/>
+      <w:r>
+        <w:rPr>
+          <w:rFonts w:asciiTheme="majorHAnsi" w:hAnsiTheme="majorHAnsi" w:cstheme="majorHAnsi"/>
+          <w:color w:val="333333"/>
+        </w:rPr>
+        <w:t xml:space="preserve"> </w:t>
+      </w:r>
+      <w:proofErr w:type="spellStart"/>
+      <w:r>
+        <w:rPr>
+          <w:rFonts w:asciiTheme="majorHAnsi" w:hAnsiTheme="majorHAnsi" w:cstheme="majorHAnsi"/>
+          <w:color w:val="333333"/>
+        </w:rPr>
+        <w:t>objetivo</w:t>
+      </w:r>
+      <w:proofErr w:type="spellEnd"/>
+      <w:r>
+        <w:rPr>
+          <w:rFonts w:asciiTheme="majorHAnsi" w:hAnsiTheme="majorHAnsi" w:cstheme="majorHAnsi"/>
+          <w:color w:val="333333"/>
+        </w:rPr>
+        <w:t xml:space="preserve"> </w:t>
+      </w:r>
+      <w:proofErr w:type="spellStart"/>
+      <w:r>
+        <w:rPr>
+          <w:rFonts w:asciiTheme="majorHAnsi" w:hAnsiTheme="majorHAnsi" w:cstheme="majorHAnsi"/>
+          <w:color w:val="333333"/>
+        </w:rPr>
+        <w:t>fornecer</w:t>
+      </w:r>
+      <w:proofErr w:type="spellEnd"/>
+      <w:r>
+        <w:rPr>
+          <w:rFonts w:asciiTheme="majorHAnsi" w:hAnsiTheme="majorHAnsi" w:cstheme="majorHAnsi"/>
+          <w:color w:val="333333"/>
+        </w:rPr>
+        <w:t xml:space="preserve"> </w:t>
+      </w:r>
+      <w:proofErr w:type="spellStart"/>
+      <w:r>
+        <w:rPr>
+          <w:rFonts w:asciiTheme="majorHAnsi" w:hAnsiTheme="majorHAnsi" w:cstheme="majorHAnsi"/>
+          <w:color w:val="333333"/>
+        </w:rPr>
+        <w:t>uma</w:t>
+      </w:r>
+      <w:proofErr w:type="spellEnd"/>
+      <w:r>
+        <w:rPr>
+          <w:rFonts w:asciiTheme="majorHAnsi" w:hAnsiTheme="majorHAnsi" w:cstheme="majorHAnsi"/>
+          <w:color w:val="333333"/>
+        </w:rPr>
+        <w:t xml:space="preserve"> </w:t>
+      </w:r>
+      <w:proofErr w:type="spellStart"/>
+      <w:r>
+        <w:rPr>
+          <w:rFonts w:asciiTheme="majorHAnsi" w:hAnsiTheme="majorHAnsi" w:cstheme="majorHAnsi"/>
+          <w:color w:val="333333"/>
+        </w:rPr>
+        <w:t>visão</w:t>
+      </w:r>
+      <w:proofErr w:type="spellEnd"/>
+      <w:r>
+        <w:rPr>
+          <w:rFonts w:asciiTheme="majorHAnsi" w:hAnsiTheme="majorHAnsi" w:cstheme="majorHAnsi"/>
+          <w:color w:val="333333"/>
+        </w:rPr>
+        <w:t xml:space="preserve"> </w:t>
+      </w:r>
+      <w:proofErr w:type="spellStart"/>
+      <w:r>
+        <w:rPr>
+          <w:rFonts w:asciiTheme="majorHAnsi" w:hAnsiTheme="majorHAnsi" w:cstheme="majorHAnsi"/>
+          <w:color w:val="333333"/>
+        </w:rPr>
+        <w:t>geral</w:t>
+      </w:r>
+      <w:proofErr w:type="spellEnd"/>
+      <w:r>
+        <w:rPr>
+          <w:rFonts w:asciiTheme="majorHAnsi" w:hAnsiTheme="majorHAnsi" w:cstheme="majorHAnsi"/>
+          <w:color w:val="333333"/>
+        </w:rPr>
+        <w:t xml:space="preserve"> do </w:t>
+      </w:r>
+      <w:proofErr w:type="spellStart"/>
+      <w:r>
+        <w:rPr>
+          <w:rFonts w:asciiTheme="majorHAnsi" w:hAnsiTheme="majorHAnsi" w:cstheme="majorHAnsi"/>
+          <w:color w:val="333333"/>
+        </w:rPr>
+        <w:t>trabalho</w:t>
+      </w:r>
+      <w:proofErr w:type="spellEnd"/>
+      <w:r>
+        <w:rPr>
+          <w:rFonts w:asciiTheme="majorHAnsi" w:hAnsiTheme="majorHAnsi" w:cstheme="majorHAnsi"/>
+          <w:color w:val="333333"/>
+        </w:rPr>
+        <w:t xml:space="preserve"> </w:t>
+      </w:r>
+      <w:proofErr w:type="spellStart"/>
+      <w:r>
+        <w:rPr>
+          <w:rFonts w:asciiTheme="majorHAnsi" w:hAnsiTheme="majorHAnsi" w:cstheme="majorHAnsi"/>
+          <w:color w:val="333333"/>
+        </w:rPr>
+        <w:t>em</w:t>
+      </w:r>
+      <w:proofErr w:type="spellEnd"/>
+      <w:r>
+        <w:rPr>
+          <w:rFonts w:asciiTheme="majorHAnsi" w:hAnsiTheme="majorHAnsi" w:cstheme="majorHAnsi"/>
+          <w:color w:val="333333"/>
+        </w:rPr>
+        <w:t xml:space="preserve"> </w:t>
+      </w:r>
+      <w:proofErr w:type="spellStart"/>
+      <w:r>
+        <w:rPr>
+          <w:rFonts w:asciiTheme="majorHAnsi" w:hAnsiTheme="majorHAnsi" w:cstheme="majorHAnsi"/>
+          <w:color w:val="333333"/>
+        </w:rPr>
+        <w:t>questão</w:t>
+      </w:r>
+      <w:proofErr w:type="spellEnd"/>
+      <w:r>
+        <w:rPr>
+          <w:rFonts w:asciiTheme="majorHAnsi" w:hAnsiTheme="majorHAnsi" w:cstheme="majorHAnsi"/>
+          <w:color w:val="333333"/>
+        </w:rPr>
+        <w:t xml:space="preserve">, </w:t>
+      </w:r>
+      <w:proofErr w:type="spellStart"/>
+      <w:r>
+        <w:rPr>
+          <w:rFonts w:asciiTheme="majorHAnsi" w:hAnsiTheme="majorHAnsi" w:cstheme="majorHAnsi"/>
+          <w:color w:val="333333"/>
+        </w:rPr>
+        <w:t>cujo</w:t>
+      </w:r>
+      <w:proofErr w:type="spellEnd"/>
+      <w:r>
+        <w:rPr>
+          <w:rFonts w:asciiTheme="majorHAnsi" w:hAnsiTheme="majorHAnsi" w:cstheme="majorHAnsi"/>
+          <w:color w:val="333333"/>
+        </w:rPr>
+        <w:t xml:space="preserve"> </w:t>
+      </w:r>
+      <w:proofErr w:type="spellStart"/>
+      <w:r>
+        <w:rPr>
+          <w:rFonts w:asciiTheme="majorHAnsi" w:hAnsiTheme="majorHAnsi" w:cstheme="majorHAnsi"/>
+          <w:color w:val="333333"/>
+        </w:rPr>
+        <w:t>objetivo</w:t>
+      </w:r>
+      <w:proofErr w:type="spellEnd"/>
+      <w:r>
+        <w:rPr>
+          <w:rFonts w:asciiTheme="majorHAnsi" w:hAnsiTheme="majorHAnsi" w:cstheme="majorHAnsi"/>
+          <w:color w:val="333333"/>
+        </w:rPr>
+        <w:t xml:space="preserve"> central é a </w:t>
+      </w:r>
+      <w:proofErr w:type="spellStart"/>
+      <w:r>
+        <w:rPr>
+          <w:rFonts w:asciiTheme="majorHAnsi" w:hAnsiTheme="majorHAnsi" w:cstheme="majorHAnsi"/>
+          <w:color w:val="333333"/>
+        </w:rPr>
+        <w:t>concepção</w:t>
+      </w:r>
+      <w:proofErr w:type="spellEnd"/>
+      <w:r>
+        <w:rPr>
+          <w:rFonts w:asciiTheme="majorHAnsi" w:hAnsiTheme="majorHAnsi" w:cstheme="majorHAnsi"/>
+          <w:color w:val="333333"/>
+        </w:rPr>
+        <w:t xml:space="preserve">, </w:t>
+      </w:r>
+      <w:proofErr w:type="spellStart"/>
+      <w:r>
+        <w:rPr>
+          <w:rFonts w:asciiTheme="majorHAnsi" w:hAnsiTheme="majorHAnsi" w:cstheme="majorHAnsi"/>
+          <w:color w:val="333333"/>
+        </w:rPr>
+        <w:t>implementação</w:t>
+      </w:r>
+      <w:proofErr w:type="spellEnd"/>
+      <w:r>
+        <w:rPr>
+          <w:rFonts w:asciiTheme="majorHAnsi" w:hAnsiTheme="majorHAnsi" w:cstheme="majorHAnsi"/>
+          <w:color w:val="333333"/>
+        </w:rPr>
+        <w:t xml:space="preserve"> e </w:t>
+      </w:r>
+      <w:proofErr w:type="spellStart"/>
+      <w:r>
+        <w:rPr>
+          <w:rFonts w:asciiTheme="majorHAnsi" w:hAnsiTheme="majorHAnsi" w:cstheme="majorHAnsi"/>
+          <w:color w:val="333333"/>
+        </w:rPr>
+        <w:t>análise</w:t>
+      </w:r>
+      <w:proofErr w:type="spellEnd"/>
+      <w:r>
+        <w:rPr>
+          <w:rFonts w:asciiTheme="majorHAnsi" w:hAnsiTheme="majorHAnsi" w:cstheme="majorHAnsi"/>
+          <w:color w:val="333333"/>
+        </w:rPr>
+        <w:t xml:space="preserve"> de </w:t>
+      </w:r>
+      <w:proofErr w:type="spellStart"/>
+      <w:r>
+        <w:rPr>
+          <w:rFonts w:asciiTheme="majorHAnsi" w:hAnsiTheme="majorHAnsi" w:cstheme="majorHAnsi"/>
+          <w:color w:val="333333"/>
+        </w:rPr>
+        <w:t>comportamentos</w:t>
+      </w:r>
+      <w:proofErr w:type="spellEnd"/>
+      <w:r>
+        <w:rPr>
+          <w:rFonts w:asciiTheme="majorHAnsi" w:hAnsiTheme="majorHAnsi" w:cstheme="majorHAnsi"/>
+          <w:color w:val="333333"/>
+        </w:rPr>
+        <w:t xml:space="preserve"> </w:t>
+      </w:r>
+      <w:proofErr w:type="spellStart"/>
+      <w:r>
+        <w:rPr>
+          <w:rFonts w:asciiTheme="majorHAnsi" w:hAnsiTheme="majorHAnsi" w:cstheme="majorHAnsi"/>
+          <w:color w:val="333333"/>
+        </w:rPr>
+        <w:t>racionais</w:t>
+      </w:r>
+      <w:proofErr w:type="spellEnd"/>
+      <w:r>
+        <w:rPr>
+          <w:rFonts w:asciiTheme="majorHAnsi" w:hAnsiTheme="majorHAnsi" w:cstheme="majorHAnsi"/>
+          <w:color w:val="333333"/>
+        </w:rPr>
+        <w:t xml:space="preserve"> para </w:t>
+      </w:r>
+      <w:proofErr w:type="spellStart"/>
+      <w:r>
+        <w:rPr>
+          <w:rFonts w:asciiTheme="majorHAnsi" w:hAnsiTheme="majorHAnsi" w:cstheme="majorHAnsi"/>
+          <w:color w:val="333333"/>
+        </w:rPr>
+        <w:t>agentes</w:t>
+      </w:r>
+      <w:proofErr w:type="spellEnd"/>
+      <w:r>
+        <w:rPr>
+          <w:rFonts w:asciiTheme="majorHAnsi" w:hAnsiTheme="majorHAnsi" w:cstheme="majorHAnsi"/>
+          <w:color w:val="333333"/>
+        </w:rPr>
+        <w:t xml:space="preserve"> </w:t>
+      </w:r>
+      <w:proofErr w:type="spellStart"/>
+      <w:r>
+        <w:rPr>
+          <w:rFonts w:asciiTheme="majorHAnsi" w:hAnsiTheme="majorHAnsi" w:cstheme="majorHAnsi"/>
+          <w:color w:val="333333"/>
+        </w:rPr>
+        <w:t>reativos</w:t>
+      </w:r>
+      <w:proofErr w:type="spellEnd"/>
+      <w:r>
+        <w:rPr>
+          <w:rFonts w:asciiTheme="majorHAnsi" w:hAnsiTheme="majorHAnsi" w:cstheme="majorHAnsi"/>
+          <w:color w:val="333333"/>
+        </w:rPr>
+        <w:t xml:space="preserve">. Este </w:t>
+      </w:r>
+      <w:proofErr w:type="spellStart"/>
+      <w:r>
+        <w:rPr>
+          <w:rFonts w:asciiTheme="majorHAnsi" w:hAnsiTheme="majorHAnsi" w:cstheme="majorHAnsi"/>
+          <w:color w:val="333333"/>
+        </w:rPr>
+        <w:t>trabalho</w:t>
+      </w:r>
+      <w:proofErr w:type="spellEnd"/>
+      <w:r>
+        <w:rPr>
+          <w:rFonts w:asciiTheme="majorHAnsi" w:hAnsiTheme="majorHAnsi" w:cstheme="majorHAnsi"/>
+          <w:color w:val="333333"/>
+        </w:rPr>
+        <w:t xml:space="preserve"> </w:t>
+      </w:r>
+      <w:proofErr w:type="spellStart"/>
+      <w:r>
+        <w:rPr>
+          <w:rFonts w:asciiTheme="majorHAnsi" w:hAnsiTheme="majorHAnsi" w:cstheme="majorHAnsi"/>
+          <w:color w:val="333333"/>
+        </w:rPr>
+        <w:t>faz</w:t>
+      </w:r>
+      <w:proofErr w:type="spellEnd"/>
+      <w:r>
+        <w:rPr>
+          <w:rFonts w:asciiTheme="majorHAnsi" w:hAnsiTheme="majorHAnsi" w:cstheme="majorHAnsi"/>
+          <w:color w:val="333333"/>
+        </w:rPr>
+        <w:t xml:space="preserve"> </w:t>
+      </w:r>
+      <w:proofErr w:type="spellStart"/>
+      <w:r>
+        <w:rPr>
+          <w:rFonts w:asciiTheme="majorHAnsi" w:hAnsiTheme="majorHAnsi" w:cstheme="majorHAnsi"/>
+          <w:color w:val="333333"/>
+        </w:rPr>
+        <w:t>parte</w:t>
+      </w:r>
+      <w:proofErr w:type="spellEnd"/>
+      <w:r>
+        <w:rPr>
+          <w:rFonts w:asciiTheme="majorHAnsi" w:hAnsiTheme="majorHAnsi" w:cstheme="majorHAnsi"/>
+          <w:color w:val="333333"/>
+        </w:rPr>
+        <w:t xml:space="preserve"> de um </w:t>
+      </w:r>
+      <w:proofErr w:type="spellStart"/>
+      <w:r>
+        <w:rPr>
+          <w:rFonts w:asciiTheme="majorHAnsi" w:hAnsiTheme="majorHAnsi" w:cstheme="majorHAnsi"/>
+          <w:color w:val="333333"/>
+        </w:rPr>
+        <w:t>projeto</w:t>
+      </w:r>
+      <w:proofErr w:type="spellEnd"/>
+      <w:r>
+        <w:rPr>
+          <w:rFonts w:asciiTheme="majorHAnsi" w:hAnsiTheme="majorHAnsi" w:cstheme="majorHAnsi"/>
+          <w:color w:val="333333"/>
+        </w:rPr>
+        <w:t xml:space="preserve"> que </w:t>
+      </w:r>
+      <w:proofErr w:type="spellStart"/>
+      <w:r>
+        <w:rPr>
+          <w:rFonts w:asciiTheme="majorHAnsi" w:hAnsiTheme="majorHAnsi" w:cstheme="majorHAnsi"/>
+          <w:color w:val="333333"/>
+        </w:rPr>
+        <w:t>utiliza</w:t>
+      </w:r>
+      <w:proofErr w:type="spellEnd"/>
+      <w:r>
+        <w:rPr>
+          <w:rFonts w:asciiTheme="majorHAnsi" w:hAnsiTheme="majorHAnsi" w:cstheme="majorHAnsi"/>
+          <w:color w:val="333333"/>
+        </w:rPr>
+        <w:t xml:space="preserve"> a </w:t>
+      </w:r>
+      <w:proofErr w:type="spellStart"/>
+      <w:r>
+        <w:rPr>
+          <w:rFonts w:asciiTheme="majorHAnsi" w:hAnsiTheme="majorHAnsi" w:cstheme="majorHAnsi"/>
+          <w:color w:val="333333"/>
+        </w:rPr>
+        <w:t>plataforma</w:t>
+      </w:r>
+      <w:proofErr w:type="spellEnd"/>
+      <w:r>
+        <w:rPr>
+          <w:rFonts w:asciiTheme="majorHAnsi" w:hAnsiTheme="majorHAnsi" w:cstheme="majorHAnsi"/>
+          <w:color w:val="333333"/>
+        </w:rPr>
+        <w:t xml:space="preserve"> </w:t>
+      </w:r>
+      <w:proofErr w:type="spellStart"/>
+      <w:r>
+        <w:rPr>
+          <w:rFonts w:asciiTheme="majorHAnsi" w:hAnsiTheme="majorHAnsi" w:cstheme="majorHAnsi"/>
+          <w:color w:val="333333"/>
+        </w:rPr>
+        <w:t>NetLogo</w:t>
+      </w:r>
+      <w:proofErr w:type="spellEnd"/>
+      <w:r>
+        <w:rPr>
+          <w:rFonts w:asciiTheme="majorHAnsi" w:hAnsiTheme="majorHAnsi" w:cstheme="majorHAnsi"/>
+          <w:color w:val="333333"/>
+        </w:rPr>
+        <w:t xml:space="preserve"> </w:t>
+      </w:r>
+      <w:proofErr w:type="spellStart"/>
+      <w:r>
+        <w:rPr>
+          <w:rFonts w:asciiTheme="majorHAnsi" w:hAnsiTheme="majorHAnsi" w:cstheme="majorHAnsi"/>
+          <w:color w:val="333333"/>
+        </w:rPr>
+        <w:t>como</w:t>
+      </w:r>
+      <w:proofErr w:type="spellEnd"/>
+      <w:r>
+        <w:rPr>
+          <w:rFonts w:asciiTheme="majorHAnsi" w:hAnsiTheme="majorHAnsi" w:cstheme="majorHAnsi"/>
+          <w:color w:val="333333"/>
+        </w:rPr>
+        <w:t xml:space="preserve"> </w:t>
+      </w:r>
+      <w:proofErr w:type="spellStart"/>
+      <w:r>
+        <w:rPr>
+          <w:rFonts w:asciiTheme="majorHAnsi" w:hAnsiTheme="majorHAnsi" w:cstheme="majorHAnsi"/>
+          <w:color w:val="333333"/>
+        </w:rPr>
+        <w:t>ambiente</w:t>
+      </w:r>
+      <w:proofErr w:type="spellEnd"/>
+      <w:r>
+        <w:rPr>
+          <w:rFonts w:asciiTheme="majorHAnsi" w:hAnsiTheme="majorHAnsi" w:cstheme="majorHAnsi"/>
+          <w:color w:val="333333"/>
+        </w:rPr>
+        <w:t xml:space="preserve"> de </w:t>
+      </w:r>
+      <w:proofErr w:type="spellStart"/>
+      <w:r>
+        <w:rPr>
+          <w:rFonts w:asciiTheme="majorHAnsi" w:hAnsiTheme="majorHAnsi" w:cstheme="majorHAnsi"/>
+          <w:color w:val="333333"/>
+        </w:rPr>
+        <w:t>simulação</w:t>
+      </w:r>
+      <w:proofErr w:type="spellEnd"/>
+      <w:r>
+        <w:rPr>
+          <w:rFonts w:asciiTheme="majorHAnsi" w:hAnsiTheme="majorHAnsi" w:cstheme="majorHAnsi"/>
+          <w:color w:val="333333"/>
+        </w:rPr>
+        <w:t xml:space="preserve">. Neste </w:t>
+      </w:r>
+      <w:proofErr w:type="spellStart"/>
+      <w:r>
+        <w:rPr>
+          <w:rFonts w:asciiTheme="majorHAnsi" w:hAnsiTheme="majorHAnsi" w:cstheme="majorHAnsi"/>
+          <w:color w:val="333333"/>
+        </w:rPr>
+        <w:t>cenário</w:t>
+      </w:r>
+      <w:proofErr w:type="spellEnd"/>
+      <w:r>
+        <w:rPr>
+          <w:rFonts w:asciiTheme="majorHAnsi" w:hAnsiTheme="majorHAnsi" w:cstheme="majorHAnsi"/>
+          <w:color w:val="333333"/>
+        </w:rPr>
+        <w:t xml:space="preserve">, </w:t>
+      </w:r>
+      <w:proofErr w:type="spellStart"/>
+      <w:r>
+        <w:rPr>
+          <w:rFonts w:asciiTheme="majorHAnsi" w:hAnsiTheme="majorHAnsi" w:cstheme="majorHAnsi"/>
+          <w:color w:val="333333"/>
+        </w:rPr>
+        <w:t>exploramos</w:t>
+      </w:r>
+      <w:proofErr w:type="spellEnd"/>
+      <w:r>
+        <w:rPr>
+          <w:rFonts w:asciiTheme="majorHAnsi" w:hAnsiTheme="majorHAnsi" w:cstheme="majorHAnsi"/>
+          <w:color w:val="333333"/>
+        </w:rPr>
+        <w:t xml:space="preserve"> um </w:t>
+      </w:r>
+      <w:proofErr w:type="spellStart"/>
+      <w:r>
+        <w:rPr>
+          <w:rFonts w:asciiTheme="majorHAnsi" w:hAnsiTheme="majorHAnsi" w:cstheme="majorHAnsi"/>
+          <w:color w:val="333333"/>
+        </w:rPr>
+        <w:t>mundo</w:t>
+      </w:r>
+      <w:proofErr w:type="spellEnd"/>
+      <w:r>
+        <w:rPr>
+          <w:rFonts w:asciiTheme="majorHAnsi" w:hAnsiTheme="majorHAnsi" w:cstheme="majorHAnsi"/>
+          <w:color w:val="333333"/>
+        </w:rPr>
+        <w:t xml:space="preserve"> no qual </w:t>
+      </w:r>
+      <w:proofErr w:type="spellStart"/>
+      <w:r>
+        <w:rPr>
+          <w:rFonts w:asciiTheme="majorHAnsi" w:hAnsiTheme="majorHAnsi" w:cstheme="majorHAnsi"/>
+          <w:color w:val="333333"/>
+        </w:rPr>
+        <w:t>habitam</w:t>
+      </w:r>
+      <w:proofErr w:type="spellEnd"/>
+      <w:r>
+        <w:rPr>
+          <w:rFonts w:asciiTheme="majorHAnsi" w:hAnsiTheme="majorHAnsi" w:cstheme="majorHAnsi"/>
+          <w:color w:val="333333"/>
+        </w:rPr>
+        <w:t xml:space="preserve"> </w:t>
+      </w:r>
+      <w:proofErr w:type="spellStart"/>
+      <w:r>
+        <w:rPr>
+          <w:rFonts w:asciiTheme="majorHAnsi" w:hAnsiTheme="majorHAnsi" w:cstheme="majorHAnsi"/>
+          <w:color w:val="333333"/>
+        </w:rPr>
+        <w:t>dois</w:t>
+      </w:r>
+      <w:proofErr w:type="spellEnd"/>
+      <w:r>
+        <w:rPr>
+          <w:rFonts w:asciiTheme="majorHAnsi" w:hAnsiTheme="majorHAnsi" w:cstheme="majorHAnsi"/>
+          <w:color w:val="333333"/>
+        </w:rPr>
+        <w:t xml:space="preserve"> </w:t>
+      </w:r>
+      <w:proofErr w:type="spellStart"/>
+      <w:r>
+        <w:rPr>
+          <w:rFonts w:asciiTheme="majorHAnsi" w:hAnsiTheme="majorHAnsi" w:cstheme="majorHAnsi"/>
+          <w:color w:val="333333"/>
+        </w:rPr>
+        <w:t>tipos</w:t>
+      </w:r>
+      <w:proofErr w:type="spellEnd"/>
+      <w:r>
+        <w:rPr>
+          <w:rFonts w:asciiTheme="majorHAnsi" w:hAnsiTheme="majorHAnsi" w:cstheme="majorHAnsi"/>
+          <w:color w:val="333333"/>
+        </w:rPr>
+        <w:t xml:space="preserve"> </w:t>
+      </w:r>
+      <w:proofErr w:type="spellStart"/>
+      <w:r>
+        <w:rPr>
+          <w:rFonts w:asciiTheme="majorHAnsi" w:hAnsiTheme="majorHAnsi" w:cstheme="majorHAnsi"/>
+          <w:color w:val="333333"/>
+        </w:rPr>
+        <w:t>distintos</w:t>
+      </w:r>
+      <w:proofErr w:type="spellEnd"/>
+      <w:r>
+        <w:rPr>
+          <w:rFonts w:asciiTheme="majorHAnsi" w:hAnsiTheme="majorHAnsi" w:cstheme="majorHAnsi"/>
+          <w:color w:val="333333"/>
+        </w:rPr>
+        <w:t xml:space="preserve"> de </w:t>
+      </w:r>
+      <w:proofErr w:type="spellStart"/>
+      <w:r>
+        <w:rPr>
+          <w:rFonts w:asciiTheme="majorHAnsi" w:hAnsiTheme="majorHAnsi" w:cstheme="majorHAnsi"/>
+          <w:color w:val="333333"/>
+        </w:rPr>
+        <w:t>agentes</w:t>
+      </w:r>
+      <w:proofErr w:type="spellEnd"/>
+      <w:r>
+        <w:rPr>
+          <w:rFonts w:asciiTheme="majorHAnsi" w:hAnsiTheme="majorHAnsi" w:cstheme="majorHAnsi"/>
+          <w:color w:val="333333"/>
+        </w:rPr>
+        <w:t xml:space="preserve">, </w:t>
+      </w:r>
+      <w:proofErr w:type="spellStart"/>
+      <w:r>
+        <w:rPr>
+          <w:rFonts w:asciiTheme="majorHAnsi" w:hAnsiTheme="majorHAnsi" w:cstheme="majorHAnsi"/>
+          <w:color w:val="333333"/>
+        </w:rPr>
+        <w:t>cada</w:t>
+      </w:r>
+      <w:proofErr w:type="spellEnd"/>
+      <w:r>
+        <w:rPr>
+          <w:rFonts w:asciiTheme="majorHAnsi" w:hAnsiTheme="majorHAnsi" w:cstheme="majorHAnsi"/>
+          <w:color w:val="333333"/>
+        </w:rPr>
+        <w:t xml:space="preserve"> um com </w:t>
+      </w:r>
+      <w:proofErr w:type="spellStart"/>
+      <w:r>
+        <w:rPr>
+          <w:rFonts w:asciiTheme="majorHAnsi" w:hAnsiTheme="majorHAnsi" w:cstheme="majorHAnsi"/>
+          <w:color w:val="333333"/>
+        </w:rPr>
+        <w:t>características</w:t>
+      </w:r>
+      <w:proofErr w:type="spellEnd"/>
+      <w:r>
+        <w:rPr>
+          <w:rFonts w:asciiTheme="majorHAnsi" w:hAnsiTheme="majorHAnsi" w:cstheme="majorHAnsi"/>
+          <w:color w:val="333333"/>
+        </w:rPr>
+        <w:t xml:space="preserve"> </w:t>
+      </w:r>
+      <w:proofErr w:type="spellStart"/>
+      <w:r>
+        <w:rPr>
+          <w:rFonts w:asciiTheme="majorHAnsi" w:hAnsiTheme="majorHAnsi" w:cstheme="majorHAnsi"/>
+          <w:color w:val="333333"/>
+        </w:rPr>
+        <w:t>únicas</w:t>
+      </w:r>
+      <w:proofErr w:type="spellEnd"/>
+      <w:r>
+        <w:rPr>
+          <w:rFonts w:asciiTheme="majorHAnsi" w:hAnsiTheme="majorHAnsi" w:cstheme="majorHAnsi"/>
+          <w:color w:val="333333"/>
+        </w:rPr>
+        <w:t>.</w:t>
+      </w:r>
     </w:p>
     <w:p>
       <w:pPr>
         <w:rPr>
+          <w:rFonts w:asciiTheme="majorHAnsi" w:hAnsiTheme="majorHAnsi" w:cstheme="majorHAnsi"/>
+          <w:color w:val="333333"/>
+        </w:rPr>
+      </w:pPr>
+    </w:p>
+    <w:p>
+      <w:pPr>
+        <w:ind w:firstLine="270"/>
+        <w:rPr>
+          <w:rFonts w:asciiTheme="majorHAnsi" w:hAnsiTheme="majorHAnsi" w:cstheme="majorHAnsi"/>
+          <w:color w:val="333333"/>
+        </w:rPr>
+      </w:pPr>
+      <w:r>
+        <w:rPr>
+          <w:rFonts w:asciiTheme="majorHAnsi" w:hAnsiTheme="majorHAnsi" w:cstheme="majorHAnsi"/>
+          <w:color w:val="333333"/>
+        </w:rPr>
+        <w:t xml:space="preserve">O </w:t>
+      </w:r>
+      <w:proofErr w:type="spellStart"/>
+      <w:r>
+        <w:rPr>
+          <w:rFonts w:asciiTheme="majorHAnsi" w:hAnsiTheme="majorHAnsi" w:cstheme="majorHAnsi"/>
+          <w:color w:val="333333"/>
+        </w:rPr>
+        <w:t>ambiente</w:t>
+      </w:r>
+      <w:proofErr w:type="spellEnd"/>
+      <w:r>
+        <w:rPr>
+          <w:rFonts w:asciiTheme="majorHAnsi" w:hAnsiTheme="majorHAnsi" w:cstheme="majorHAnsi"/>
+          <w:color w:val="333333"/>
+        </w:rPr>
+        <w:t xml:space="preserve"> </w:t>
+      </w:r>
+      <w:proofErr w:type="spellStart"/>
+      <w:r>
+        <w:rPr>
+          <w:rFonts w:asciiTheme="majorHAnsi" w:hAnsiTheme="majorHAnsi" w:cstheme="majorHAnsi"/>
+          <w:color w:val="333333"/>
+        </w:rPr>
+        <w:t>simulado</w:t>
+      </w:r>
+      <w:proofErr w:type="spellEnd"/>
+      <w:r>
+        <w:rPr>
+          <w:rFonts w:asciiTheme="majorHAnsi" w:hAnsiTheme="majorHAnsi" w:cstheme="majorHAnsi"/>
+          <w:color w:val="333333"/>
+        </w:rPr>
+        <w:t xml:space="preserve"> é </w:t>
+      </w:r>
+      <w:proofErr w:type="spellStart"/>
+      <w:r>
+        <w:rPr>
+          <w:rFonts w:asciiTheme="majorHAnsi" w:hAnsiTheme="majorHAnsi" w:cstheme="majorHAnsi"/>
+          <w:color w:val="333333"/>
+        </w:rPr>
+        <w:t>composto</w:t>
+      </w:r>
+      <w:proofErr w:type="spellEnd"/>
+      <w:r>
+        <w:rPr>
+          <w:rFonts w:asciiTheme="majorHAnsi" w:hAnsiTheme="majorHAnsi" w:cstheme="majorHAnsi"/>
+          <w:color w:val="333333"/>
+        </w:rPr>
+        <w:t xml:space="preserve"> </w:t>
+      </w:r>
+      <w:proofErr w:type="spellStart"/>
+      <w:r>
+        <w:rPr>
+          <w:rFonts w:asciiTheme="majorHAnsi" w:hAnsiTheme="majorHAnsi" w:cstheme="majorHAnsi"/>
+          <w:color w:val="333333"/>
+        </w:rPr>
+        <w:t>por</w:t>
+      </w:r>
+      <w:proofErr w:type="spellEnd"/>
+      <w:r>
+        <w:rPr>
+          <w:rFonts w:asciiTheme="majorHAnsi" w:hAnsiTheme="majorHAnsi" w:cstheme="majorHAnsi"/>
+          <w:color w:val="333333"/>
+        </w:rPr>
+        <w:t xml:space="preserve"> </w:t>
+      </w:r>
+      <w:proofErr w:type="spellStart"/>
+      <w:r>
+        <w:rPr>
+          <w:rFonts w:asciiTheme="majorHAnsi" w:hAnsiTheme="majorHAnsi" w:cstheme="majorHAnsi"/>
+          <w:color w:val="333333"/>
+        </w:rPr>
+        <w:t>células</w:t>
+      </w:r>
+      <w:proofErr w:type="spellEnd"/>
+      <w:r>
+        <w:rPr>
+          <w:rFonts w:asciiTheme="majorHAnsi" w:hAnsiTheme="majorHAnsi" w:cstheme="majorHAnsi"/>
+          <w:color w:val="333333"/>
+        </w:rPr>
+        <w:t xml:space="preserve"> que </w:t>
+      </w:r>
+      <w:proofErr w:type="spellStart"/>
+      <w:r>
+        <w:rPr>
+          <w:rFonts w:asciiTheme="majorHAnsi" w:hAnsiTheme="majorHAnsi" w:cstheme="majorHAnsi"/>
+          <w:color w:val="333333"/>
+        </w:rPr>
+        <w:t>representam</w:t>
+      </w:r>
+      <w:proofErr w:type="spellEnd"/>
+      <w:r>
+        <w:rPr>
+          <w:rFonts w:asciiTheme="majorHAnsi" w:hAnsiTheme="majorHAnsi" w:cstheme="majorHAnsi"/>
+          <w:color w:val="333333"/>
+        </w:rPr>
+        <w:t xml:space="preserve"> </w:t>
+      </w:r>
+      <w:proofErr w:type="spellStart"/>
+      <w:r>
+        <w:rPr>
+          <w:rFonts w:asciiTheme="majorHAnsi" w:hAnsiTheme="majorHAnsi" w:cstheme="majorHAnsi"/>
+          <w:color w:val="333333"/>
+        </w:rPr>
+        <w:t>diferentes</w:t>
+      </w:r>
+      <w:proofErr w:type="spellEnd"/>
+      <w:r>
+        <w:rPr>
+          <w:rFonts w:asciiTheme="majorHAnsi" w:hAnsiTheme="majorHAnsi" w:cstheme="majorHAnsi"/>
+          <w:color w:val="333333"/>
+        </w:rPr>
+        <w:t xml:space="preserve"> </w:t>
+      </w:r>
+      <w:proofErr w:type="spellStart"/>
+      <w:r>
+        <w:rPr>
+          <w:rFonts w:asciiTheme="majorHAnsi" w:hAnsiTheme="majorHAnsi" w:cstheme="majorHAnsi"/>
+          <w:color w:val="333333"/>
+        </w:rPr>
+        <w:t>espécies</w:t>
+      </w:r>
+      <w:proofErr w:type="spellEnd"/>
+      <w:r>
+        <w:rPr>
+          <w:rFonts w:asciiTheme="majorHAnsi" w:hAnsiTheme="majorHAnsi" w:cstheme="majorHAnsi"/>
+          <w:color w:val="333333"/>
+        </w:rPr>
+        <w:t xml:space="preserve">, </w:t>
+      </w:r>
+      <w:proofErr w:type="spellStart"/>
+      <w:r>
+        <w:rPr>
+          <w:rFonts w:asciiTheme="majorHAnsi" w:hAnsiTheme="majorHAnsi" w:cstheme="majorHAnsi"/>
+          <w:color w:val="333333"/>
+        </w:rPr>
+        <w:t>conferindo</w:t>
+      </w:r>
+      <w:proofErr w:type="spellEnd"/>
+      <w:r>
+        <w:rPr>
+          <w:rFonts w:asciiTheme="majorHAnsi" w:hAnsiTheme="majorHAnsi" w:cstheme="majorHAnsi"/>
+          <w:color w:val="333333"/>
+        </w:rPr>
+        <w:t xml:space="preserve"> </w:t>
+      </w:r>
+      <w:proofErr w:type="spellStart"/>
+      <w:r>
+        <w:rPr>
+          <w:rFonts w:asciiTheme="majorHAnsi" w:hAnsiTheme="majorHAnsi" w:cstheme="majorHAnsi"/>
+          <w:color w:val="333333"/>
+        </w:rPr>
+        <w:t>vantagens</w:t>
+      </w:r>
+      <w:proofErr w:type="spellEnd"/>
+      <w:r>
+        <w:rPr>
+          <w:rFonts w:asciiTheme="majorHAnsi" w:hAnsiTheme="majorHAnsi" w:cstheme="majorHAnsi"/>
+          <w:color w:val="333333"/>
+        </w:rPr>
+        <w:t xml:space="preserve"> </w:t>
+      </w:r>
+      <w:proofErr w:type="spellStart"/>
+      <w:r>
+        <w:rPr>
+          <w:rFonts w:asciiTheme="majorHAnsi" w:hAnsiTheme="majorHAnsi" w:cstheme="majorHAnsi"/>
+          <w:color w:val="333333"/>
+        </w:rPr>
+        <w:t>ou</w:t>
+      </w:r>
+      <w:proofErr w:type="spellEnd"/>
+      <w:r>
+        <w:rPr>
+          <w:rFonts w:asciiTheme="majorHAnsi" w:hAnsiTheme="majorHAnsi" w:cstheme="majorHAnsi"/>
+          <w:color w:val="333333"/>
+        </w:rPr>
+        <w:t xml:space="preserve"> </w:t>
+      </w:r>
+      <w:proofErr w:type="spellStart"/>
+      <w:r>
+        <w:rPr>
+          <w:rFonts w:asciiTheme="majorHAnsi" w:hAnsiTheme="majorHAnsi" w:cstheme="majorHAnsi"/>
+          <w:color w:val="333333"/>
+        </w:rPr>
+        <w:t>desvantagens</w:t>
+      </w:r>
+      <w:proofErr w:type="spellEnd"/>
+      <w:r>
+        <w:rPr>
+          <w:rFonts w:asciiTheme="majorHAnsi" w:hAnsiTheme="majorHAnsi" w:cstheme="majorHAnsi"/>
+          <w:color w:val="333333"/>
+        </w:rPr>
+        <w:t xml:space="preserve"> </w:t>
+      </w:r>
+      <w:proofErr w:type="spellStart"/>
+      <w:r>
+        <w:rPr>
+          <w:rFonts w:asciiTheme="majorHAnsi" w:hAnsiTheme="majorHAnsi" w:cstheme="majorHAnsi"/>
+          <w:color w:val="333333"/>
+        </w:rPr>
+        <w:t>aos</w:t>
+      </w:r>
+      <w:proofErr w:type="spellEnd"/>
+      <w:r>
+        <w:rPr>
+          <w:rFonts w:asciiTheme="majorHAnsi" w:hAnsiTheme="majorHAnsi" w:cstheme="majorHAnsi"/>
+          <w:color w:val="333333"/>
+        </w:rPr>
+        <w:t xml:space="preserve"> </w:t>
+      </w:r>
+      <w:proofErr w:type="spellStart"/>
+      <w:r>
+        <w:rPr>
+          <w:rFonts w:asciiTheme="majorHAnsi" w:hAnsiTheme="majorHAnsi" w:cstheme="majorHAnsi"/>
+          <w:color w:val="333333"/>
+        </w:rPr>
+        <w:t>agentes</w:t>
+      </w:r>
+      <w:proofErr w:type="spellEnd"/>
+      <w:r>
+        <w:rPr>
+          <w:rFonts w:asciiTheme="majorHAnsi" w:hAnsiTheme="majorHAnsi" w:cstheme="majorHAnsi"/>
+          <w:color w:val="333333"/>
+        </w:rPr>
+        <w:t xml:space="preserve"> que </w:t>
+      </w:r>
+      <w:proofErr w:type="spellStart"/>
+      <w:r>
+        <w:rPr>
+          <w:rFonts w:asciiTheme="majorHAnsi" w:hAnsiTheme="majorHAnsi" w:cstheme="majorHAnsi"/>
+          <w:color w:val="333333"/>
+        </w:rPr>
+        <w:t>nele</w:t>
+      </w:r>
+      <w:proofErr w:type="spellEnd"/>
+      <w:r>
+        <w:rPr>
+          <w:rFonts w:asciiTheme="majorHAnsi" w:hAnsiTheme="majorHAnsi" w:cstheme="majorHAnsi"/>
+          <w:color w:val="333333"/>
+        </w:rPr>
+        <w:t xml:space="preserve"> </w:t>
+      </w:r>
+      <w:proofErr w:type="spellStart"/>
+      <w:r>
+        <w:rPr>
+          <w:rFonts w:asciiTheme="majorHAnsi" w:hAnsiTheme="majorHAnsi" w:cstheme="majorHAnsi"/>
+          <w:color w:val="333333"/>
+        </w:rPr>
+        <w:t>residem</w:t>
+      </w:r>
+      <w:proofErr w:type="spellEnd"/>
+      <w:r>
+        <w:rPr>
+          <w:rFonts w:asciiTheme="majorHAnsi" w:hAnsiTheme="majorHAnsi" w:cstheme="majorHAnsi"/>
+          <w:color w:val="333333"/>
+        </w:rPr>
+        <w:t xml:space="preserve">. </w:t>
+      </w:r>
+      <w:r>
+        <w:rPr>
+          <w:rFonts w:asciiTheme="majorHAnsi" w:hAnsiTheme="majorHAnsi" w:cstheme="majorHAnsi"/>
+          <w:color w:val="333333"/>
+        </w:rPr>
+        <w:t xml:space="preserve">Nos </w:t>
+      </w:r>
+      <w:proofErr w:type="spellStart"/>
+      <w:r>
+        <w:rPr>
+          <w:rFonts w:asciiTheme="majorHAnsi" w:hAnsiTheme="majorHAnsi" w:cstheme="majorHAnsi"/>
+          <w:color w:val="333333"/>
+        </w:rPr>
+        <w:t>próximos</w:t>
+      </w:r>
+      <w:proofErr w:type="spellEnd"/>
+      <w:r>
+        <w:rPr>
+          <w:rFonts w:asciiTheme="majorHAnsi" w:hAnsiTheme="majorHAnsi" w:cstheme="majorHAnsi"/>
+          <w:color w:val="333333"/>
+        </w:rPr>
+        <w:t xml:space="preserve"> </w:t>
+      </w:r>
+      <w:proofErr w:type="spellStart"/>
+      <w:r>
+        <w:rPr>
+          <w:rFonts w:asciiTheme="majorHAnsi" w:hAnsiTheme="majorHAnsi" w:cstheme="majorHAnsi"/>
+          <w:color w:val="333333"/>
+        </w:rPr>
+        <w:t>capítulos</w:t>
+      </w:r>
+      <w:proofErr w:type="spellEnd"/>
+      <w:r>
+        <w:rPr>
+          <w:rFonts w:asciiTheme="majorHAnsi" w:hAnsiTheme="majorHAnsi" w:cstheme="majorHAnsi"/>
+          <w:color w:val="333333"/>
+        </w:rPr>
+        <w:t xml:space="preserve"> </w:t>
+      </w:r>
+      <w:proofErr w:type="spellStart"/>
+      <w:r>
+        <w:rPr>
+          <w:rFonts w:asciiTheme="majorHAnsi" w:hAnsiTheme="majorHAnsi" w:cstheme="majorHAnsi"/>
+          <w:color w:val="333333"/>
+        </w:rPr>
+        <w:t>iremos</w:t>
+      </w:r>
+      <w:proofErr w:type="spellEnd"/>
+      <w:r>
+        <w:rPr>
+          <w:rFonts w:asciiTheme="majorHAnsi" w:hAnsiTheme="majorHAnsi" w:cstheme="majorHAnsi"/>
+          <w:color w:val="333333"/>
+        </w:rPr>
+        <w:t xml:space="preserve"> </w:t>
+      </w:r>
+      <w:proofErr w:type="spellStart"/>
+      <w:r>
+        <w:rPr>
+          <w:rFonts w:asciiTheme="majorHAnsi" w:hAnsiTheme="majorHAnsi" w:cstheme="majorHAnsi"/>
+          <w:color w:val="333333"/>
+        </w:rPr>
+        <w:t>apresentar</w:t>
+      </w:r>
+      <w:proofErr w:type="spellEnd"/>
+      <w:r>
+        <w:rPr>
+          <w:rFonts w:asciiTheme="majorHAnsi" w:hAnsiTheme="majorHAnsi" w:cstheme="majorHAnsi"/>
+          <w:color w:val="333333"/>
+        </w:rPr>
+        <w:t xml:space="preserve"> </w:t>
+      </w:r>
+      <w:proofErr w:type="spellStart"/>
+      <w:r>
+        <w:rPr>
+          <w:rFonts w:asciiTheme="majorHAnsi" w:hAnsiTheme="majorHAnsi" w:cstheme="majorHAnsi"/>
+          <w:color w:val="333333"/>
+        </w:rPr>
+        <w:t>uma</w:t>
+      </w:r>
+      <w:proofErr w:type="spellEnd"/>
+      <w:r>
+        <w:rPr>
+          <w:rFonts w:asciiTheme="majorHAnsi" w:hAnsiTheme="majorHAnsi" w:cstheme="majorHAnsi"/>
+          <w:color w:val="333333"/>
+        </w:rPr>
+        <w:t xml:space="preserve"> </w:t>
+      </w:r>
+      <w:proofErr w:type="spellStart"/>
+      <w:r>
+        <w:rPr>
+          <w:rFonts w:asciiTheme="majorHAnsi" w:hAnsiTheme="majorHAnsi" w:cstheme="majorHAnsi"/>
+          <w:color w:val="333333"/>
+        </w:rPr>
+        <w:t>descrição</w:t>
+      </w:r>
+      <w:proofErr w:type="spellEnd"/>
+      <w:r>
+        <w:rPr>
+          <w:rFonts w:asciiTheme="majorHAnsi" w:hAnsiTheme="majorHAnsi" w:cstheme="majorHAnsi"/>
+          <w:color w:val="333333"/>
+        </w:rPr>
+        <w:t xml:space="preserve"> </w:t>
+      </w:r>
+      <w:proofErr w:type="spellStart"/>
+      <w:r>
+        <w:rPr>
+          <w:rFonts w:asciiTheme="majorHAnsi" w:hAnsiTheme="majorHAnsi" w:cstheme="majorHAnsi"/>
+          <w:color w:val="333333"/>
+        </w:rPr>
+        <w:t>minuciosa</w:t>
+      </w:r>
+      <w:proofErr w:type="spellEnd"/>
+      <w:r>
+        <w:rPr>
+          <w:rFonts w:asciiTheme="majorHAnsi" w:hAnsiTheme="majorHAnsi" w:cstheme="majorHAnsi"/>
+          <w:color w:val="333333"/>
+        </w:rPr>
+        <w:t xml:space="preserve"> </w:t>
+      </w:r>
+      <w:proofErr w:type="spellStart"/>
+      <w:r>
+        <w:rPr>
+          <w:rFonts w:asciiTheme="majorHAnsi" w:hAnsiTheme="majorHAnsi" w:cstheme="majorHAnsi"/>
+          <w:color w:val="333333"/>
+        </w:rPr>
+        <w:t>desse</w:t>
+      </w:r>
+      <w:proofErr w:type="spellEnd"/>
+      <w:r>
+        <w:rPr>
+          <w:rFonts w:asciiTheme="majorHAnsi" w:hAnsiTheme="majorHAnsi" w:cstheme="majorHAnsi"/>
+          <w:color w:val="333333"/>
+        </w:rPr>
+        <w:t xml:space="preserve"> </w:t>
+      </w:r>
+      <w:proofErr w:type="spellStart"/>
+      <w:r>
+        <w:rPr>
+          <w:rFonts w:asciiTheme="majorHAnsi" w:hAnsiTheme="majorHAnsi" w:cstheme="majorHAnsi"/>
+          <w:color w:val="333333"/>
+        </w:rPr>
+        <w:t>ambiente</w:t>
+      </w:r>
+      <w:proofErr w:type="spellEnd"/>
+      <w:r>
+        <w:rPr>
+          <w:rFonts w:asciiTheme="majorHAnsi" w:hAnsiTheme="majorHAnsi" w:cstheme="majorHAnsi"/>
+          <w:color w:val="333333"/>
+        </w:rPr>
+        <w:t xml:space="preserve">, </w:t>
+      </w:r>
+      <w:proofErr w:type="spellStart"/>
+      <w:r>
+        <w:rPr>
+          <w:rFonts w:asciiTheme="majorHAnsi" w:hAnsiTheme="majorHAnsi" w:cstheme="majorHAnsi"/>
+          <w:color w:val="333333"/>
+        </w:rPr>
+        <w:t>destacando</w:t>
+      </w:r>
+      <w:proofErr w:type="spellEnd"/>
+      <w:r>
+        <w:rPr>
+          <w:rFonts w:asciiTheme="majorHAnsi" w:hAnsiTheme="majorHAnsi" w:cstheme="majorHAnsi"/>
+          <w:color w:val="333333"/>
+        </w:rPr>
+        <w:t xml:space="preserve"> as </w:t>
+      </w:r>
+      <w:proofErr w:type="spellStart"/>
+      <w:r>
+        <w:rPr>
+          <w:rFonts w:asciiTheme="majorHAnsi" w:hAnsiTheme="majorHAnsi" w:cstheme="majorHAnsi"/>
+          <w:color w:val="333333"/>
+        </w:rPr>
+        <w:t>suas</w:t>
+      </w:r>
+      <w:proofErr w:type="spellEnd"/>
+      <w:r>
+        <w:rPr>
+          <w:rFonts w:asciiTheme="majorHAnsi" w:hAnsiTheme="majorHAnsi" w:cstheme="majorHAnsi"/>
+          <w:color w:val="333333"/>
+        </w:rPr>
+        <w:t xml:space="preserve"> </w:t>
+      </w:r>
+      <w:proofErr w:type="spellStart"/>
+      <w:r>
+        <w:rPr>
+          <w:rFonts w:asciiTheme="majorHAnsi" w:hAnsiTheme="majorHAnsi" w:cstheme="majorHAnsi"/>
+          <w:color w:val="333333"/>
+        </w:rPr>
+        <w:t>particularidades</w:t>
+      </w:r>
+      <w:proofErr w:type="spellEnd"/>
+      <w:r>
+        <w:rPr>
+          <w:rFonts w:asciiTheme="majorHAnsi" w:hAnsiTheme="majorHAnsi" w:cstheme="majorHAnsi"/>
+          <w:color w:val="333333"/>
+        </w:rPr>
+        <w:t xml:space="preserve"> e </w:t>
+      </w:r>
+      <w:proofErr w:type="spellStart"/>
+      <w:r>
+        <w:rPr>
+          <w:rFonts w:asciiTheme="majorHAnsi" w:hAnsiTheme="majorHAnsi" w:cstheme="majorHAnsi"/>
+          <w:color w:val="333333"/>
+        </w:rPr>
+        <w:t>influências</w:t>
+      </w:r>
+      <w:proofErr w:type="spellEnd"/>
+      <w:r>
+        <w:rPr>
+          <w:rFonts w:asciiTheme="majorHAnsi" w:hAnsiTheme="majorHAnsi" w:cstheme="majorHAnsi"/>
+          <w:color w:val="333333"/>
+        </w:rPr>
+        <w:t xml:space="preserve"> </w:t>
+      </w:r>
+      <w:proofErr w:type="spellStart"/>
+      <w:r>
+        <w:rPr>
+          <w:rFonts w:asciiTheme="majorHAnsi" w:hAnsiTheme="majorHAnsi" w:cstheme="majorHAnsi"/>
+          <w:color w:val="333333"/>
+        </w:rPr>
+        <w:t>sobre</w:t>
+      </w:r>
+      <w:proofErr w:type="spellEnd"/>
+      <w:r>
+        <w:rPr>
+          <w:rFonts w:asciiTheme="majorHAnsi" w:hAnsiTheme="majorHAnsi" w:cstheme="majorHAnsi"/>
+          <w:color w:val="333333"/>
+        </w:rPr>
+        <w:t xml:space="preserve"> o </w:t>
+      </w:r>
+      <w:proofErr w:type="spellStart"/>
+      <w:r>
+        <w:rPr>
+          <w:rFonts w:asciiTheme="majorHAnsi" w:hAnsiTheme="majorHAnsi" w:cstheme="majorHAnsi"/>
+          <w:color w:val="333333"/>
+        </w:rPr>
+        <w:t>comportamento</w:t>
+      </w:r>
+      <w:proofErr w:type="spellEnd"/>
+      <w:r>
+        <w:rPr>
+          <w:rFonts w:asciiTheme="majorHAnsi" w:hAnsiTheme="majorHAnsi" w:cstheme="majorHAnsi"/>
+          <w:color w:val="333333"/>
+        </w:rPr>
+        <w:t xml:space="preserve"> dos </w:t>
+      </w:r>
+      <w:proofErr w:type="spellStart"/>
+      <w:r>
+        <w:rPr>
+          <w:rFonts w:asciiTheme="majorHAnsi" w:hAnsiTheme="majorHAnsi" w:cstheme="majorHAnsi"/>
+          <w:color w:val="333333"/>
+        </w:rPr>
+        <w:t>agentes</w:t>
+      </w:r>
+      <w:proofErr w:type="spellEnd"/>
+      <w:r>
+        <w:rPr>
+          <w:rFonts w:asciiTheme="majorHAnsi" w:hAnsiTheme="majorHAnsi" w:cstheme="majorHAnsi"/>
+          <w:color w:val="333333"/>
+        </w:rPr>
+        <w:t>.</w:t>
+      </w:r>
+    </w:p>
+    <w:p>
+      <w:pPr>
+        <w:rPr>
+          <w:rFonts w:asciiTheme="majorHAnsi" w:hAnsiTheme="majorHAnsi" w:cstheme="majorHAnsi"/>
+          <w:color w:val="333333"/>
+        </w:rPr>
+      </w:pPr>
+    </w:p>
+    <w:p>
+      <w:pPr>
+        <w:ind w:firstLine="270"/>
+        <w:rPr>
+          <w:rFonts w:asciiTheme="majorHAnsi" w:hAnsiTheme="majorHAnsi" w:cstheme="majorHAnsi"/>
+          <w:color w:val="333333"/>
+        </w:rPr>
+      </w:pPr>
+      <w:proofErr w:type="spellStart"/>
+      <w:r>
+        <w:rPr>
+          <w:rFonts w:asciiTheme="majorHAnsi" w:hAnsiTheme="majorHAnsi" w:cstheme="majorHAnsi"/>
+          <w:color w:val="333333"/>
+        </w:rPr>
+        <w:t>A</w:t>
+      </w:r>
+      <w:r>
+        <w:rPr>
+          <w:rFonts w:asciiTheme="majorHAnsi" w:hAnsiTheme="majorHAnsi" w:cstheme="majorHAnsi"/>
+          <w:color w:val="333333"/>
+        </w:rPr>
+        <w:t>bordaremos</w:t>
+      </w:r>
+      <w:proofErr w:type="spellEnd"/>
+      <w:r>
+        <w:rPr>
+          <w:rFonts w:asciiTheme="majorHAnsi" w:hAnsiTheme="majorHAnsi" w:cstheme="majorHAnsi"/>
+          <w:color w:val="333333"/>
+        </w:rPr>
+        <w:t xml:space="preserve"> </w:t>
+      </w:r>
+      <w:proofErr w:type="spellStart"/>
+      <w:r>
+        <w:rPr>
+          <w:rFonts w:asciiTheme="majorHAnsi" w:hAnsiTheme="majorHAnsi" w:cstheme="majorHAnsi"/>
+          <w:color w:val="333333"/>
+        </w:rPr>
+        <w:t>também</w:t>
+      </w:r>
+      <w:proofErr w:type="spellEnd"/>
+      <w:r>
+        <w:rPr>
+          <w:rFonts w:asciiTheme="majorHAnsi" w:hAnsiTheme="majorHAnsi" w:cstheme="majorHAnsi"/>
+          <w:color w:val="333333"/>
+        </w:rPr>
+        <w:t xml:space="preserve"> </w:t>
+      </w:r>
+      <w:proofErr w:type="spellStart"/>
+      <w:r>
+        <w:rPr>
+          <w:rFonts w:asciiTheme="majorHAnsi" w:hAnsiTheme="majorHAnsi" w:cstheme="majorHAnsi"/>
+          <w:color w:val="333333"/>
+        </w:rPr>
+        <w:t>em</w:t>
+      </w:r>
+      <w:proofErr w:type="spellEnd"/>
+      <w:r>
+        <w:rPr>
+          <w:rFonts w:asciiTheme="majorHAnsi" w:hAnsiTheme="majorHAnsi" w:cstheme="majorHAnsi"/>
+          <w:color w:val="333333"/>
+        </w:rPr>
+        <w:t xml:space="preserve"> </w:t>
+      </w:r>
+      <w:proofErr w:type="spellStart"/>
+      <w:r>
+        <w:rPr>
+          <w:rFonts w:asciiTheme="majorHAnsi" w:hAnsiTheme="majorHAnsi" w:cstheme="majorHAnsi"/>
+          <w:color w:val="333333"/>
+        </w:rPr>
+        <w:t>detalhe</w:t>
+      </w:r>
+      <w:proofErr w:type="spellEnd"/>
+      <w:r>
+        <w:rPr>
+          <w:rFonts w:asciiTheme="majorHAnsi" w:hAnsiTheme="majorHAnsi" w:cstheme="majorHAnsi"/>
+          <w:color w:val="333333"/>
+        </w:rPr>
+        <w:t xml:space="preserve"> as </w:t>
+      </w:r>
+      <w:proofErr w:type="spellStart"/>
+      <w:r>
+        <w:rPr>
+          <w:rFonts w:asciiTheme="majorHAnsi" w:hAnsiTheme="majorHAnsi" w:cstheme="majorHAnsi"/>
+          <w:color w:val="333333"/>
+        </w:rPr>
+        <w:t>características</w:t>
+      </w:r>
+      <w:proofErr w:type="spellEnd"/>
+      <w:r>
+        <w:rPr>
+          <w:rFonts w:asciiTheme="majorHAnsi" w:hAnsiTheme="majorHAnsi" w:cstheme="majorHAnsi"/>
+          <w:color w:val="333333"/>
+        </w:rPr>
+        <w:t xml:space="preserve"> </w:t>
+      </w:r>
+      <w:proofErr w:type="spellStart"/>
+      <w:r>
+        <w:rPr>
+          <w:rFonts w:asciiTheme="majorHAnsi" w:hAnsiTheme="majorHAnsi" w:cstheme="majorHAnsi"/>
+          <w:color w:val="333333"/>
+        </w:rPr>
+        <w:t>específicas</w:t>
+      </w:r>
+      <w:proofErr w:type="spellEnd"/>
+      <w:r>
+        <w:rPr>
+          <w:rFonts w:asciiTheme="majorHAnsi" w:hAnsiTheme="majorHAnsi" w:cstheme="majorHAnsi"/>
+          <w:color w:val="333333"/>
+        </w:rPr>
+        <w:t xml:space="preserve"> de </w:t>
+      </w:r>
+      <w:proofErr w:type="spellStart"/>
+      <w:r>
+        <w:rPr>
+          <w:rFonts w:asciiTheme="majorHAnsi" w:hAnsiTheme="majorHAnsi" w:cstheme="majorHAnsi"/>
+          <w:color w:val="333333"/>
+        </w:rPr>
+        <w:t>cada</w:t>
+      </w:r>
+      <w:proofErr w:type="spellEnd"/>
+      <w:r>
+        <w:rPr>
+          <w:rFonts w:asciiTheme="majorHAnsi" w:hAnsiTheme="majorHAnsi" w:cstheme="majorHAnsi"/>
+          <w:color w:val="333333"/>
+        </w:rPr>
+        <w:t xml:space="preserve"> </w:t>
+      </w:r>
+      <w:proofErr w:type="spellStart"/>
+      <w:r>
+        <w:rPr>
+          <w:rFonts w:asciiTheme="majorHAnsi" w:hAnsiTheme="majorHAnsi" w:cstheme="majorHAnsi"/>
+          <w:color w:val="333333"/>
+        </w:rPr>
+        <w:t>tipo</w:t>
+      </w:r>
+      <w:proofErr w:type="spellEnd"/>
+      <w:r>
+        <w:rPr>
+          <w:rFonts w:asciiTheme="majorHAnsi" w:hAnsiTheme="majorHAnsi" w:cstheme="majorHAnsi"/>
+          <w:color w:val="333333"/>
+        </w:rPr>
+        <w:t xml:space="preserve"> de </w:t>
+      </w:r>
+      <w:proofErr w:type="spellStart"/>
+      <w:r>
+        <w:rPr>
+          <w:rFonts w:asciiTheme="majorHAnsi" w:hAnsiTheme="majorHAnsi" w:cstheme="majorHAnsi"/>
+          <w:color w:val="333333"/>
+        </w:rPr>
+        <w:t>agente</w:t>
+      </w:r>
+      <w:proofErr w:type="spellEnd"/>
+      <w:r>
+        <w:rPr>
+          <w:rFonts w:asciiTheme="majorHAnsi" w:hAnsiTheme="majorHAnsi" w:cstheme="majorHAnsi"/>
+          <w:color w:val="333333"/>
+        </w:rPr>
+        <w:t xml:space="preserve"> e as </w:t>
+      </w:r>
+      <w:proofErr w:type="spellStart"/>
+      <w:r>
+        <w:rPr>
+          <w:rFonts w:asciiTheme="majorHAnsi" w:hAnsiTheme="majorHAnsi" w:cstheme="majorHAnsi"/>
+          <w:color w:val="333333"/>
+        </w:rPr>
+        <w:t>regras</w:t>
+      </w:r>
+      <w:proofErr w:type="spellEnd"/>
+      <w:r>
+        <w:rPr>
+          <w:rFonts w:asciiTheme="majorHAnsi" w:hAnsiTheme="majorHAnsi" w:cstheme="majorHAnsi"/>
+          <w:color w:val="333333"/>
+        </w:rPr>
+        <w:t xml:space="preserve"> de </w:t>
+      </w:r>
+      <w:proofErr w:type="spellStart"/>
+      <w:r>
+        <w:rPr>
+          <w:rFonts w:asciiTheme="majorHAnsi" w:hAnsiTheme="majorHAnsi" w:cstheme="majorHAnsi"/>
+          <w:color w:val="333333"/>
+        </w:rPr>
+        <w:t>interação</w:t>
+      </w:r>
+      <w:proofErr w:type="spellEnd"/>
+      <w:r>
+        <w:rPr>
+          <w:rFonts w:asciiTheme="majorHAnsi" w:hAnsiTheme="majorHAnsi" w:cstheme="majorHAnsi"/>
+          <w:color w:val="333333"/>
+        </w:rPr>
+        <w:t xml:space="preserve"> que </w:t>
+      </w:r>
+      <w:proofErr w:type="spellStart"/>
+      <w:r>
+        <w:rPr>
+          <w:rFonts w:asciiTheme="majorHAnsi" w:hAnsiTheme="majorHAnsi" w:cstheme="majorHAnsi"/>
+          <w:color w:val="333333"/>
+        </w:rPr>
+        <w:t>governam</w:t>
+      </w:r>
+      <w:proofErr w:type="spellEnd"/>
+      <w:r>
+        <w:rPr>
+          <w:rFonts w:asciiTheme="majorHAnsi" w:hAnsiTheme="majorHAnsi" w:cstheme="majorHAnsi"/>
+          <w:color w:val="333333"/>
+        </w:rPr>
+        <w:t xml:space="preserve"> as </w:t>
+      </w:r>
+      <w:proofErr w:type="spellStart"/>
+      <w:r>
+        <w:rPr>
+          <w:rFonts w:asciiTheme="majorHAnsi" w:hAnsiTheme="majorHAnsi" w:cstheme="majorHAnsi"/>
+          <w:color w:val="333333"/>
+        </w:rPr>
+        <w:t>suas</w:t>
+      </w:r>
+      <w:proofErr w:type="spellEnd"/>
+      <w:r>
+        <w:rPr>
+          <w:rFonts w:asciiTheme="majorHAnsi" w:hAnsiTheme="majorHAnsi" w:cstheme="majorHAnsi"/>
+          <w:color w:val="333333"/>
+        </w:rPr>
+        <w:t xml:space="preserve"> </w:t>
+      </w:r>
+      <w:proofErr w:type="spellStart"/>
+      <w:r>
+        <w:rPr>
+          <w:rFonts w:asciiTheme="majorHAnsi" w:hAnsiTheme="majorHAnsi" w:cstheme="majorHAnsi"/>
+          <w:color w:val="333333"/>
+        </w:rPr>
+        <w:t>dinâmicas</w:t>
+      </w:r>
+      <w:proofErr w:type="spellEnd"/>
+      <w:r>
+        <w:rPr>
+          <w:rFonts w:asciiTheme="majorHAnsi" w:hAnsiTheme="majorHAnsi" w:cstheme="majorHAnsi"/>
+          <w:color w:val="333333"/>
+        </w:rPr>
+        <w:t xml:space="preserve"> </w:t>
+      </w:r>
+      <w:proofErr w:type="spellStart"/>
+      <w:r>
+        <w:rPr>
+          <w:rFonts w:asciiTheme="majorHAnsi" w:hAnsiTheme="majorHAnsi" w:cstheme="majorHAnsi"/>
+          <w:color w:val="333333"/>
+        </w:rPr>
+        <w:t>competitivas</w:t>
+      </w:r>
+      <w:proofErr w:type="spellEnd"/>
+      <w:r>
+        <w:rPr>
+          <w:rFonts w:asciiTheme="majorHAnsi" w:hAnsiTheme="majorHAnsi" w:cstheme="majorHAnsi"/>
+          <w:color w:val="333333"/>
+        </w:rPr>
+        <w:t xml:space="preserve">. É </w:t>
+      </w:r>
+      <w:proofErr w:type="spellStart"/>
+      <w:r>
+        <w:rPr>
+          <w:rFonts w:asciiTheme="majorHAnsi" w:hAnsiTheme="majorHAnsi" w:cstheme="majorHAnsi"/>
+          <w:color w:val="333333"/>
+        </w:rPr>
+        <w:t>importante</w:t>
+      </w:r>
+      <w:proofErr w:type="spellEnd"/>
+      <w:r>
+        <w:rPr>
+          <w:rFonts w:asciiTheme="majorHAnsi" w:hAnsiTheme="majorHAnsi" w:cstheme="majorHAnsi"/>
+          <w:color w:val="333333"/>
+        </w:rPr>
+        <w:t xml:space="preserve"> </w:t>
+      </w:r>
+      <w:proofErr w:type="spellStart"/>
+      <w:r>
+        <w:rPr>
+          <w:rFonts w:asciiTheme="majorHAnsi" w:hAnsiTheme="majorHAnsi" w:cstheme="majorHAnsi"/>
+          <w:color w:val="333333"/>
+        </w:rPr>
+        <w:t>ressaltar</w:t>
+      </w:r>
+      <w:proofErr w:type="spellEnd"/>
+      <w:r>
+        <w:rPr>
+          <w:rFonts w:asciiTheme="majorHAnsi" w:hAnsiTheme="majorHAnsi" w:cstheme="majorHAnsi"/>
+          <w:color w:val="333333"/>
+        </w:rPr>
+        <w:t xml:space="preserve"> que </w:t>
+      </w:r>
+      <w:proofErr w:type="spellStart"/>
+      <w:r>
+        <w:rPr>
+          <w:rFonts w:asciiTheme="majorHAnsi" w:hAnsiTheme="majorHAnsi" w:cstheme="majorHAnsi"/>
+          <w:color w:val="333333"/>
+        </w:rPr>
+        <w:t>o</w:t>
+      </w:r>
+      <w:proofErr w:type="spellEnd"/>
+      <w:r>
+        <w:rPr>
+          <w:rFonts w:asciiTheme="majorHAnsi" w:hAnsiTheme="majorHAnsi" w:cstheme="majorHAnsi"/>
+          <w:color w:val="333333"/>
+        </w:rPr>
+        <w:t xml:space="preserve"> </w:t>
+      </w:r>
+      <w:proofErr w:type="spellStart"/>
+      <w:r>
+        <w:rPr>
+          <w:rFonts w:asciiTheme="majorHAnsi" w:hAnsiTheme="majorHAnsi" w:cstheme="majorHAnsi"/>
+          <w:color w:val="333333"/>
+        </w:rPr>
+        <w:t>objetivo</w:t>
+      </w:r>
+      <w:proofErr w:type="spellEnd"/>
+      <w:r>
+        <w:rPr>
+          <w:rFonts w:asciiTheme="majorHAnsi" w:hAnsiTheme="majorHAnsi" w:cstheme="majorHAnsi"/>
+          <w:color w:val="333333"/>
+        </w:rPr>
+        <w:t xml:space="preserve"> primordial </w:t>
+      </w:r>
+      <w:proofErr w:type="spellStart"/>
+      <w:r>
+        <w:rPr>
+          <w:rFonts w:asciiTheme="majorHAnsi" w:hAnsiTheme="majorHAnsi" w:cstheme="majorHAnsi"/>
+          <w:color w:val="333333"/>
+        </w:rPr>
+        <w:t>desta</w:t>
+      </w:r>
+      <w:proofErr w:type="spellEnd"/>
+      <w:r>
+        <w:rPr>
+          <w:rFonts w:asciiTheme="majorHAnsi" w:hAnsiTheme="majorHAnsi" w:cstheme="majorHAnsi"/>
+          <w:color w:val="333333"/>
+        </w:rPr>
+        <w:t xml:space="preserve"> </w:t>
+      </w:r>
+      <w:proofErr w:type="spellStart"/>
+      <w:r>
+        <w:rPr>
+          <w:rFonts w:asciiTheme="majorHAnsi" w:hAnsiTheme="majorHAnsi" w:cstheme="majorHAnsi"/>
+          <w:color w:val="333333"/>
+        </w:rPr>
+        <w:t>simulação</w:t>
+      </w:r>
+      <w:proofErr w:type="spellEnd"/>
+      <w:r>
+        <w:rPr>
+          <w:rFonts w:asciiTheme="majorHAnsi" w:hAnsiTheme="majorHAnsi" w:cstheme="majorHAnsi"/>
+          <w:color w:val="333333"/>
+        </w:rPr>
+        <w:t xml:space="preserve"> é </w:t>
+      </w:r>
+      <w:proofErr w:type="spellStart"/>
+      <w:r>
+        <w:rPr>
+          <w:rFonts w:asciiTheme="majorHAnsi" w:hAnsiTheme="majorHAnsi" w:cstheme="majorHAnsi"/>
+          <w:color w:val="333333"/>
+        </w:rPr>
+        <w:t>assegurar</w:t>
+      </w:r>
+      <w:proofErr w:type="spellEnd"/>
+      <w:r>
+        <w:rPr>
+          <w:rFonts w:asciiTheme="majorHAnsi" w:hAnsiTheme="majorHAnsi" w:cstheme="majorHAnsi"/>
+          <w:color w:val="333333"/>
+        </w:rPr>
+        <w:t xml:space="preserve"> a </w:t>
+      </w:r>
+      <w:proofErr w:type="spellStart"/>
+      <w:r>
+        <w:rPr>
+          <w:rFonts w:asciiTheme="majorHAnsi" w:hAnsiTheme="majorHAnsi" w:cstheme="majorHAnsi"/>
+          <w:color w:val="333333"/>
+        </w:rPr>
+        <w:t>sobrevivência</w:t>
+      </w:r>
+      <w:proofErr w:type="spellEnd"/>
+      <w:r>
+        <w:rPr>
+          <w:rFonts w:asciiTheme="majorHAnsi" w:hAnsiTheme="majorHAnsi" w:cstheme="majorHAnsi"/>
+          <w:color w:val="333333"/>
+        </w:rPr>
+        <w:t xml:space="preserve"> dos </w:t>
+      </w:r>
+      <w:proofErr w:type="spellStart"/>
+      <w:r>
+        <w:rPr>
+          <w:rFonts w:asciiTheme="majorHAnsi" w:hAnsiTheme="majorHAnsi" w:cstheme="majorHAnsi"/>
+          <w:color w:val="333333"/>
+        </w:rPr>
+        <w:t>agentes</w:t>
+      </w:r>
+      <w:proofErr w:type="spellEnd"/>
+      <w:r>
+        <w:rPr>
+          <w:rFonts w:asciiTheme="majorHAnsi" w:hAnsiTheme="majorHAnsi" w:cstheme="majorHAnsi"/>
+          <w:color w:val="333333"/>
+        </w:rPr>
+        <w:t xml:space="preserve"> </w:t>
+      </w:r>
+      <w:proofErr w:type="spellStart"/>
+      <w:r>
+        <w:rPr>
+          <w:rFonts w:asciiTheme="majorHAnsi" w:hAnsiTheme="majorHAnsi" w:cstheme="majorHAnsi"/>
+          <w:color w:val="333333"/>
+        </w:rPr>
+        <w:t>pelo</w:t>
+      </w:r>
+      <w:proofErr w:type="spellEnd"/>
+      <w:r>
+        <w:rPr>
+          <w:rFonts w:asciiTheme="majorHAnsi" w:hAnsiTheme="majorHAnsi" w:cstheme="majorHAnsi"/>
+          <w:color w:val="333333"/>
+        </w:rPr>
+        <w:t xml:space="preserve"> </w:t>
+      </w:r>
+      <w:proofErr w:type="spellStart"/>
+      <w:r>
+        <w:rPr>
+          <w:rFonts w:asciiTheme="majorHAnsi" w:hAnsiTheme="majorHAnsi" w:cstheme="majorHAnsi"/>
+          <w:color w:val="333333"/>
+        </w:rPr>
+        <w:t>maior</w:t>
+      </w:r>
+      <w:proofErr w:type="spellEnd"/>
+      <w:r>
+        <w:rPr>
+          <w:rFonts w:asciiTheme="majorHAnsi" w:hAnsiTheme="majorHAnsi" w:cstheme="majorHAnsi"/>
+          <w:color w:val="333333"/>
+        </w:rPr>
+        <w:t xml:space="preserve"> </w:t>
+      </w:r>
+      <w:proofErr w:type="spellStart"/>
+      <w:r>
+        <w:rPr>
+          <w:rFonts w:asciiTheme="majorHAnsi" w:hAnsiTheme="majorHAnsi" w:cstheme="majorHAnsi"/>
+          <w:color w:val="333333"/>
+        </w:rPr>
+        <w:t>período</w:t>
+      </w:r>
+      <w:proofErr w:type="spellEnd"/>
+      <w:r>
+        <w:rPr>
+          <w:rFonts w:asciiTheme="majorHAnsi" w:hAnsiTheme="majorHAnsi" w:cstheme="majorHAnsi"/>
+          <w:color w:val="333333"/>
+        </w:rPr>
+        <w:t xml:space="preserve"> de tempo </w:t>
+      </w:r>
+      <w:proofErr w:type="spellStart"/>
+      <w:r>
+        <w:rPr>
+          <w:rFonts w:asciiTheme="majorHAnsi" w:hAnsiTheme="majorHAnsi" w:cstheme="majorHAnsi"/>
+          <w:color w:val="333333"/>
+        </w:rPr>
+        <w:t>possível</w:t>
+      </w:r>
+      <w:proofErr w:type="spellEnd"/>
+      <w:r>
+        <w:rPr>
+          <w:rFonts w:asciiTheme="majorHAnsi" w:hAnsiTheme="majorHAnsi" w:cstheme="majorHAnsi"/>
+          <w:color w:val="333333"/>
+        </w:rPr>
+        <w:t>.</w:t>
+      </w:r>
+    </w:p>
+    <w:p>
+      <w:pPr>
+        <w:rPr>
+          <w:rFonts w:asciiTheme="majorHAnsi" w:hAnsiTheme="majorHAnsi" w:cstheme="majorHAnsi"/>
+          <w:color w:val="333333"/>
+        </w:rPr>
+      </w:pPr>
+    </w:p>
+    <w:p>
+      <w:pPr>
+        <w:ind w:firstLine="270"/>
+        <w:rPr>
+          <w:rFonts w:asciiTheme="majorHAnsi" w:hAnsiTheme="majorHAnsi" w:cstheme="majorHAnsi"/>
+          <w:color w:val="333333"/>
+        </w:rPr>
+      </w:pPr>
+      <w:r>
+        <w:rPr>
+          <w:rFonts w:asciiTheme="majorHAnsi" w:hAnsiTheme="majorHAnsi" w:cstheme="majorHAnsi"/>
+          <w:color w:val="333333"/>
+        </w:rPr>
+        <w:t xml:space="preserve">Ao </w:t>
+      </w:r>
+      <w:proofErr w:type="spellStart"/>
+      <w:r>
+        <w:rPr>
+          <w:rFonts w:asciiTheme="majorHAnsi" w:hAnsiTheme="majorHAnsi" w:cstheme="majorHAnsi"/>
+          <w:color w:val="333333"/>
+        </w:rPr>
+        <w:t>longo</w:t>
+      </w:r>
+      <w:proofErr w:type="spellEnd"/>
+      <w:r>
+        <w:rPr>
+          <w:rFonts w:asciiTheme="majorHAnsi" w:hAnsiTheme="majorHAnsi" w:cstheme="majorHAnsi"/>
+          <w:color w:val="333333"/>
+        </w:rPr>
+        <w:t xml:space="preserve"> </w:t>
+      </w:r>
+      <w:proofErr w:type="spellStart"/>
+      <w:r>
+        <w:rPr>
+          <w:rFonts w:asciiTheme="majorHAnsi" w:hAnsiTheme="majorHAnsi" w:cstheme="majorHAnsi"/>
+          <w:color w:val="333333"/>
+        </w:rPr>
+        <w:t>deste</w:t>
+      </w:r>
+      <w:proofErr w:type="spellEnd"/>
+      <w:r>
+        <w:rPr>
+          <w:rFonts w:asciiTheme="majorHAnsi" w:hAnsiTheme="majorHAnsi" w:cstheme="majorHAnsi"/>
+          <w:color w:val="333333"/>
+        </w:rPr>
+        <w:t xml:space="preserve"> </w:t>
+      </w:r>
+      <w:proofErr w:type="spellStart"/>
+      <w:r>
+        <w:rPr>
+          <w:rFonts w:asciiTheme="majorHAnsi" w:hAnsiTheme="majorHAnsi" w:cstheme="majorHAnsi"/>
+          <w:color w:val="333333"/>
+        </w:rPr>
+        <w:t>trabalho</w:t>
+      </w:r>
+      <w:proofErr w:type="spellEnd"/>
+      <w:r>
+        <w:rPr>
+          <w:rFonts w:asciiTheme="majorHAnsi" w:hAnsiTheme="majorHAnsi" w:cstheme="majorHAnsi"/>
+          <w:color w:val="333333"/>
+        </w:rPr>
+        <w:t xml:space="preserve">, </w:t>
+      </w:r>
+      <w:proofErr w:type="spellStart"/>
+      <w:r>
+        <w:rPr>
+          <w:rFonts w:asciiTheme="majorHAnsi" w:hAnsiTheme="majorHAnsi" w:cstheme="majorHAnsi"/>
+          <w:color w:val="333333"/>
+        </w:rPr>
+        <w:t>exploraremos</w:t>
+      </w:r>
+      <w:proofErr w:type="spellEnd"/>
+      <w:r>
+        <w:rPr>
+          <w:rFonts w:asciiTheme="majorHAnsi" w:hAnsiTheme="majorHAnsi" w:cstheme="majorHAnsi"/>
+          <w:color w:val="333333"/>
+        </w:rPr>
+        <w:t xml:space="preserve"> a forma</w:t>
+      </w:r>
+      <w:r>
+        <w:rPr>
+          <w:rFonts w:asciiTheme="majorHAnsi" w:hAnsiTheme="majorHAnsi" w:cstheme="majorHAnsi"/>
+          <w:color w:val="333333"/>
+        </w:rPr>
+        <w:t xml:space="preserve"> </w:t>
+      </w:r>
+      <w:proofErr w:type="spellStart"/>
+      <w:r>
+        <w:rPr>
+          <w:rFonts w:asciiTheme="majorHAnsi" w:hAnsiTheme="majorHAnsi" w:cstheme="majorHAnsi"/>
+          <w:color w:val="333333"/>
+        </w:rPr>
+        <w:t>como</w:t>
+      </w:r>
+      <w:proofErr w:type="spellEnd"/>
+      <w:r>
+        <w:rPr>
+          <w:rFonts w:asciiTheme="majorHAnsi" w:hAnsiTheme="majorHAnsi" w:cstheme="majorHAnsi"/>
+          <w:color w:val="333333"/>
+        </w:rPr>
+        <w:t xml:space="preserve"> </w:t>
+      </w:r>
+      <w:proofErr w:type="spellStart"/>
+      <w:r>
+        <w:rPr>
+          <w:rFonts w:asciiTheme="majorHAnsi" w:hAnsiTheme="majorHAnsi" w:cstheme="majorHAnsi"/>
+          <w:color w:val="333333"/>
+        </w:rPr>
+        <w:t>os</w:t>
+      </w:r>
+      <w:proofErr w:type="spellEnd"/>
+      <w:r>
+        <w:rPr>
+          <w:rFonts w:asciiTheme="majorHAnsi" w:hAnsiTheme="majorHAnsi" w:cstheme="majorHAnsi"/>
+          <w:color w:val="333333"/>
+        </w:rPr>
+        <w:t xml:space="preserve"> </w:t>
+      </w:r>
+      <w:proofErr w:type="spellStart"/>
+      <w:r>
+        <w:rPr>
+          <w:rFonts w:asciiTheme="majorHAnsi" w:hAnsiTheme="majorHAnsi" w:cstheme="majorHAnsi"/>
+          <w:color w:val="333333"/>
+        </w:rPr>
+        <w:t>agentes</w:t>
+      </w:r>
+      <w:proofErr w:type="spellEnd"/>
+      <w:r>
+        <w:rPr>
+          <w:rFonts w:asciiTheme="majorHAnsi" w:hAnsiTheme="majorHAnsi" w:cstheme="majorHAnsi"/>
+          <w:color w:val="333333"/>
+        </w:rPr>
+        <w:t xml:space="preserve"> </w:t>
+      </w:r>
+      <w:proofErr w:type="spellStart"/>
+      <w:r>
+        <w:rPr>
+          <w:rFonts w:asciiTheme="majorHAnsi" w:hAnsiTheme="majorHAnsi" w:cstheme="majorHAnsi"/>
+          <w:color w:val="333333"/>
+        </w:rPr>
+        <w:t>reagem</w:t>
+      </w:r>
+      <w:proofErr w:type="spellEnd"/>
+      <w:r>
+        <w:rPr>
+          <w:rFonts w:asciiTheme="majorHAnsi" w:hAnsiTheme="majorHAnsi" w:cstheme="majorHAnsi"/>
+          <w:color w:val="333333"/>
+        </w:rPr>
+        <w:t xml:space="preserve"> </w:t>
+      </w:r>
+      <w:proofErr w:type="spellStart"/>
+      <w:r>
+        <w:rPr>
+          <w:rFonts w:asciiTheme="majorHAnsi" w:hAnsiTheme="majorHAnsi" w:cstheme="majorHAnsi"/>
+          <w:color w:val="333333"/>
+        </w:rPr>
+        <w:t>às</w:t>
+      </w:r>
+      <w:proofErr w:type="spellEnd"/>
+      <w:r>
+        <w:rPr>
+          <w:rFonts w:asciiTheme="majorHAnsi" w:hAnsiTheme="majorHAnsi" w:cstheme="majorHAnsi"/>
+          <w:color w:val="333333"/>
+        </w:rPr>
+        <w:t xml:space="preserve"> </w:t>
+      </w:r>
+      <w:proofErr w:type="spellStart"/>
+      <w:r>
+        <w:rPr>
+          <w:rFonts w:asciiTheme="majorHAnsi" w:hAnsiTheme="majorHAnsi" w:cstheme="majorHAnsi"/>
+          <w:color w:val="333333"/>
+        </w:rPr>
+        <w:t>condições</w:t>
+      </w:r>
+      <w:proofErr w:type="spellEnd"/>
+      <w:r>
+        <w:rPr>
+          <w:rFonts w:asciiTheme="majorHAnsi" w:hAnsiTheme="majorHAnsi" w:cstheme="majorHAnsi"/>
+          <w:color w:val="333333"/>
+        </w:rPr>
+        <w:t xml:space="preserve"> do </w:t>
+      </w:r>
+      <w:proofErr w:type="spellStart"/>
+      <w:r>
+        <w:rPr>
+          <w:rFonts w:asciiTheme="majorHAnsi" w:hAnsiTheme="majorHAnsi" w:cstheme="majorHAnsi"/>
+          <w:color w:val="333333"/>
+        </w:rPr>
+        <w:t>ambiente</w:t>
+      </w:r>
+      <w:proofErr w:type="spellEnd"/>
+      <w:r>
+        <w:rPr>
+          <w:rFonts w:asciiTheme="majorHAnsi" w:hAnsiTheme="majorHAnsi" w:cstheme="majorHAnsi"/>
+          <w:color w:val="333333"/>
+        </w:rPr>
+        <w:t xml:space="preserve">, </w:t>
+      </w:r>
+      <w:proofErr w:type="spellStart"/>
+      <w:r>
+        <w:rPr>
+          <w:rFonts w:asciiTheme="majorHAnsi" w:hAnsiTheme="majorHAnsi" w:cstheme="majorHAnsi"/>
+          <w:color w:val="333333"/>
+        </w:rPr>
+        <w:t>como</w:t>
+      </w:r>
+      <w:proofErr w:type="spellEnd"/>
+      <w:r>
+        <w:rPr>
+          <w:rFonts w:asciiTheme="majorHAnsi" w:hAnsiTheme="majorHAnsi" w:cstheme="majorHAnsi"/>
+          <w:color w:val="333333"/>
+        </w:rPr>
+        <w:t xml:space="preserve"> </w:t>
+      </w:r>
+      <w:proofErr w:type="spellStart"/>
+      <w:r>
+        <w:rPr>
+          <w:rFonts w:asciiTheme="majorHAnsi" w:hAnsiTheme="majorHAnsi" w:cstheme="majorHAnsi"/>
+          <w:color w:val="333333"/>
+        </w:rPr>
+        <w:t>competem</w:t>
+      </w:r>
+      <w:proofErr w:type="spellEnd"/>
+      <w:r>
+        <w:rPr>
+          <w:rFonts w:asciiTheme="majorHAnsi" w:hAnsiTheme="majorHAnsi" w:cstheme="majorHAnsi"/>
+          <w:color w:val="333333"/>
+        </w:rPr>
+        <w:t xml:space="preserve"> entre </w:t>
+      </w:r>
+      <w:proofErr w:type="spellStart"/>
+      <w:r>
+        <w:rPr>
+          <w:rFonts w:asciiTheme="majorHAnsi" w:hAnsiTheme="majorHAnsi" w:cstheme="majorHAnsi"/>
+          <w:color w:val="333333"/>
+        </w:rPr>
+        <w:t>si</w:t>
+      </w:r>
+      <w:proofErr w:type="spellEnd"/>
+      <w:r>
+        <w:rPr>
+          <w:rFonts w:asciiTheme="majorHAnsi" w:hAnsiTheme="majorHAnsi" w:cstheme="majorHAnsi"/>
+          <w:color w:val="333333"/>
+        </w:rPr>
+        <w:t xml:space="preserve"> e </w:t>
+      </w:r>
+      <w:proofErr w:type="spellStart"/>
+      <w:r>
+        <w:rPr>
+          <w:rFonts w:asciiTheme="majorHAnsi" w:hAnsiTheme="majorHAnsi" w:cstheme="majorHAnsi"/>
+          <w:color w:val="333333"/>
+        </w:rPr>
+        <w:t>como</w:t>
+      </w:r>
+      <w:proofErr w:type="spellEnd"/>
+      <w:r>
+        <w:rPr>
+          <w:rFonts w:asciiTheme="majorHAnsi" w:hAnsiTheme="majorHAnsi" w:cstheme="majorHAnsi"/>
+          <w:color w:val="333333"/>
+        </w:rPr>
+        <w:t xml:space="preserve"> as </w:t>
+      </w:r>
+      <w:proofErr w:type="spellStart"/>
+      <w:r>
+        <w:rPr>
+          <w:rFonts w:asciiTheme="majorHAnsi" w:hAnsiTheme="majorHAnsi" w:cstheme="majorHAnsi"/>
+          <w:color w:val="333333"/>
+        </w:rPr>
+        <w:t>suas</w:t>
+      </w:r>
+      <w:proofErr w:type="spellEnd"/>
+      <w:r>
+        <w:rPr>
+          <w:rFonts w:asciiTheme="majorHAnsi" w:hAnsiTheme="majorHAnsi" w:cstheme="majorHAnsi"/>
+          <w:color w:val="333333"/>
+        </w:rPr>
+        <w:t xml:space="preserve"> </w:t>
+      </w:r>
+      <w:proofErr w:type="spellStart"/>
+      <w:r>
+        <w:rPr>
+          <w:rFonts w:asciiTheme="majorHAnsi" w:hAnsiTheme="majorHAnsi" w:cstheme="majorHAnsi"/>
+          <w:color w:val="333333"/>
+        </w:rPr>
+        <w:t>ações</w:t>
+      </w:r>
+      <w:proofErr w:type="spellEnd"/>
+      <w:r>
+        <w:rPr>
+          <w:rFonts w:asciiTheme="majorHAnsi" w:hAnsiTheme="majorHAnsi" w:cstheme="majorHAnsi"/>
+          <w:color w:val="333333"/>
+        </w:rPr>
+        <w:t xml:space="preserve"> </w:t>
+      </w:r>
+      <w:proofErr w:type="spellStart"/>
+      <w:r>
+        <w:rPr>
+          <w:rFonts w:asciiTheme="majorHAnsi" w:hAnsiTheme="majorHAnsi" w:cstheme="majorHAnsi"/>
+          <w:color w:val="333333"/>
+        </w:rPr>
+        <w:t>são</w:t>
+      </w:r>
+      <w:proofErr w:type="spellEnd"/>
+      <w:r>
+        <w:rPr>
+          <w:rFonts w:asciiTheme="majorHAnsi" w:hAnsiTheme="majorHAnsi" w:cstheme="majorHAnsi"/>
+          <w:color w:val="333333"/>
+        </w:rPr>
+        <w:t xml:space="preserve"> </w:t>
+      </w:r>
+      <w:proofErr w:type="spellStart"/>
+      <w:r>
+        <w:rPr>
+          <w:rFonts w:asciiTheme="majorHAnsi" w:hAnsiTheme="majorHAnsi" w:cstheme="majorHAnsi"/>
+          <w:color w:val="333333"/>
+        </w:rPr>
+        <w:t>fundamentadas</w:t>
+      </w:r>
+      <w:proofErr w:type="spellEnd"/>
+      <w:r>
+        <w:rPr>
+          <w:rFonts w:asciiTheme="majorHAnsi" w:hAnsiTheme="majorHAnsi" w:cstheme="majorHAnsi"/>
+          <w:color w:val="333333"/>
+        </w:rPr>
+        <w:t xml:space="preserve"> </w:t>
+      </w:r>
+      <w:proofErr w:type="spellStart"/>
+      <w:r>
+        <w:rPr>
+          <w:rFonts w:asciiTheme="majorHAnsi" w:hAnsiTheme="majorHAnsi" w:cstheme="majorHAnsi"/>
+          <w:color w:val="333333"/>
+        </w:rPr>
+        <w:t>em</w:t>
+      </w:r>
+      <w:proofErr w:type="spellEnd"/>
+      <w:r>
+        <w:rPr>
+          <w:rFonts w:asciiTheme="majorHAnsi" w:hAnsiTheme="majorHAnsi" w:cstheme="majorHAnsi"/>
+          <w:color w:val="333333"/>
+        </w:rPr>
+        <w:t xml:space="preserve"> </w:t>
+      </w:r>
+      <w:proofErr w:type="spellStart"/>
+      <w:r>
+        <w:rPr>
+          <w:rFonts w:asciiTheme="majorHAnsi" w:hAnsiTheme="majorHAnsi" w:cstheme="majorHAnsi"/>
+          <w:color w:val="333333"/>
+        </w:rPr>
+        <w:t>princípios</w:t>
+      </w:r>
+      <w:proofErr w:type="spellEnd"/>
+      <w:r>
+        <w:rPr>
+          <w:rFonts w:asciiTheme="majorHAnsi" w:hAnsiTheme="majorHAnsi" w:cstheme="majorHAnsi"/>
+          <w:color w:val="333333"/>
+        </w:rPr>
+        <w:t xml:space="preserve"> </w:t>
+      </w:r>
+      <w:proofErr w:type="spellStart"/>
+      <w:r>
+        <w:rPr>
+          <w:rFonts w:asciiTheme="majorHAnsi" w:hAnsiTheme="majorHAnsi" w:cstheme="majorHAnsi"/>
+          <w:color w:val="333333"/>
+        </w:rPr>
+        <w:t>racionais</w:t>
+      </w:r>
+      <w:proofErr w:type="spellEnd"/>
+      <w:r>
+        <w:rPr>
+          <w:rFonts w:asciiTheme="majorHAnsi" w:hAnsiTheme="majorHAnsi" w:cstheme="majorHAnsi"/>
+          <w:color w:val="333333"/>
+        </w:rPr>
+        <w:t xml:space="preserve">. </w:t>
+      </w:r>
+      <w:proofErr w:type="gramStart"/>
+      <w:r>
+        <w:rPr>
+          <w:rFonts w:asciiTheme="majorHAnsi" w:hAnsiTheme="majorHAnsi" w:cstheme="majorHAnsi"/>
+          <w:color w:val="333333"/>
+        </w:rPr>
+        <w:t>A</w:t>
+      </w:r>
+      <w:proofErr w:type="gramEnd"/>
+      <w:r>
+        <w:rPr>
+          <w:rFonts w:asciiTheme="majorHAnsi" w:hAnsiTheme="majorHAnsi" w:cstheme="majorHAnsi"/>
+          <w:color w:val="333333"/>
+        </w:rPr>
+        <w:t xml:space="preserve"> </w:t>
+      </w:r>
+      <w:proofErr w:type="spellStart"/>
+      <w:r>
+        <w:rPr>
+          <w:rFonts w:asciiTheme="majorHAnsi" w:hAnsiTheme="majorHAnsi" w:cstheme="majorHAnsi"/>
+          <w:color w:val="333333"/>
+        </w:rPr>
+        <w:t>análise</w:t>
+      </w:r>
+      <w:proofErr w:type="spellEnd"/>
+      <w:r>
+        <w:rPr>
+          <w:rFonts w:asciiTheme="majorHAnsi" w:hAnsiTheme="majorHAnsi" w:cstheme="majorHAnsi"/>
+          <w:color w:val="333333"/>
+        </w:rPr>
+        <w:t xml:space="preserve"> </w:t>
+      </w:r>
+      <w:proofErr w:type="spellStart"/>
+      <w:r>
+        <w:rPr>
+          <w:rFonts w:asciiTheme="majorHAnsi" w:hAnsiTheme="majorHAnsi" w:cstheme="majorHAnsi"/>
+          <w:color w:val="333333"/>
+        </w:rPr>
+        <w:t>resultante</w:t>
+      </w:r>
+      <w:proofErr w:type="spellEnd"/>
+      <w:r>
+        <w:rPr>
+          <w:rFonts w:asciiTheme="majorHAnsi" w:hAnsiTheme="majorHAnsi" w:cstheme="majorHAnsi"/>
+          <w:color w:val="333333"/>
+        </w:rPr>
+        <w:t xml:space="preserve"> </w:t>
+      </w:r>
+      <w:proofErr w:type="spellStart"/>
+      <w:r>
+        <w:rPr>
+          <w:rFonts w:asciiTheme="majorHAnsi" w:hAnsiTheme="majorHAnsi" w:cstheme="majorHAnsi"/>
+          <w:color w:val="333333"/>
+        </w:rPr>
+        <w:t>fornecerá</w:t>
+      </w:r>
+      <w:proofErr w:type="spellEnd"/>
+      <w:r>
+        <w:rPr>
+          <w:rFonts w:asciiTheme="majorHAnsi" w:hAnsiTheme="majorHAnsi" w:cstheme="majorHAnsi"/>
+          <w:color w:val="333333"/>
+        </w:rPr>
+        <w:t xml:space="preserve"> insights </w:t>
+      </w:r>
+      <w:proofErr w:type="spellStart"/>
+      <w:r>
+        <w:rPr>
+          <w:rFonts w:asciiTheme="majorHAnsi" w:hAnsiTheme="majorHAnsi" w:cstheme="majorHAnsi"/>
+          <w:color w:val="333333"/>
+        </w:rPr>
+        <w:t>valiosos</w:t>
+      </w:r>
+      <w:proofErr w:type="spellEnd"/>
+      <w:r>
+        <w:rPr>
+          <w:rFonts w:asciiTheme="majorHAnsi" w:hAnsiTheme="majorHAnsi" w:cstheme="majorHAnsi"/>
+          <w:color w:val="333333"/>
+        </w:rPr>
+        <w:t xml:space="preserve"> </w:t>
+      </w:r>
+      <w:proofErr w:type="spellStart"/>
+      <w:r>
+        <w:rPr>
+          <w:rFonts w:asciiTheme="majorHAnsi" w:hAnsiTheme="majorHAnsi" w:cstheme="majorHAnsi"/>
+          <w:color w:val="333333"/>
+        </w:rPr>
+        <w:t>sobre</w:t>
+      </w:r>
+      <w:proofErr w:type="spellEnd"/>
+      <w:r>
+        <w:rPr>
+          <w:rFonts w:asciiTheme="majorHAnsi" w:hAnsiTheme="majorHAnsi" w:cstheme="majorHAnsi"/>
+          <w:color w:val="333333"/>
+        </w:rPr>
+        <w:t xml:space="preserve"> a </w:t>
+      </w:r>
+      <w:proofErr w:type="spellStart"/>
+      <w:r>
+        <w:rPr>
+          <w:rFonts w:asciiTheme="majorHAnsi" w:hAnsiTheme="majorHAnsi" w:cstheme="majorHAnsi"/>
+          <w:color w:val="333333"/>
+        </w:rPr>
+        <w:t>capacidade</w:t>
+      </w:r>
+      <w:proofErr w:type="spellEnd"/>
+      <w:r>
+        <w:rPr>
+          <w:rFonts w:asciiTheme="majorHAnsi" w:hAnsiTheme="majorHAnsi" w:cstheme="majorHAnsi"/>
+          <w:color w:val="333333"/>
+        </w:rPr>
+        <w:t xml:space="preserve"> </w:t>
+      </w:r>
+      <w:proofErr w:type="spellStart"/>
+      <w:r>
+        <w:rPr>
+          <w:rFonts w:asciiTheme="majorHAnsi" w:hAnsiTheme="majorHAnsi" w:cstheme="majorHAnsi"/>
+          <w:color w:val="333333"/>
+        </w:rPr>
+        <w:t>desses</w:t>
+      </w:r>
+      <w:proofErr w:type="spellEnd"/>
+      <w:r>
+        <w:rPr>
+          <w:rFonts w:asciiTheme="majorHAnsi" w:hAnsiTheme="majorHAnsi" w:cstheme="majorHAnsi"/>
+          <w:color w:val="333333"/>
+        </w:rPr>
+        <w:t xml:space="preserve"> </w:t>
+      </w:r>
+      <w:proofErr w:type="spellStart"/>
+      <w:r>
+        <w:rPr>
+          <w:rFonts w:asciiTheme="majorHAnsi" w:hAnsiTheme="majorHAnsi" w:cstheme="majorHAnsi"/>
+          <w:color w:val="333333"/>
+        </w:rPr>
+        <w:t>agentes</w:t>
+      </w:r>
+      <w:proofErr w:type="spellEnd"/>
+      <w:r>
+        <w:rPr>
+          <w:rFonts w:asciiTheme="majorHAnsi" w:hAnsiTheme="majorHAnsi" w:cstheme="majorHAnsi"/>
+          <w:color w:val="333333"/>
+        </w:rPr>
+        <w:t xml:space="preserve"> de se </w:t>
+      </w:r>
+      <w:proofErr w:type="spellStart"/>
+      <w:r>
+        <w:rPr>
+          <w:rFonts w:asciiTheme="majorHAnsi" w:hAnsiTheme="majorHAnsi" w:cstheme="majorHAnsi"/>
+          <w:color w:val="333333"/>
+        </w:rPr>
+        <w:t>adaptarem</w:t>
+      </w:r>
+      <w:proofErr w:type="spellEnd"/>
+      <w:r>
+        <w:rPr>
+          <w:rFonts w:asciiTheme="majorHAnsi" w:hAnsiTheme="majorHAnsi" w:cstheme="majorHAnsi"/>
+          <w:color w:val="333333"/>
+        </w:rPr>
+        <w:t xml:space="preserve"> e </w:t>
+      </w:r>
+      <w:proofErr w:type="spellStart"/>
+      <w:r>
+        <w:rPr>
+          <w:rFonts w:asciiTheme="majorHAnsi" w:hAnsiTheme="majorHAnsi" w:cstheme="majorHAnsi"/>
+          <w:color w:val="333333"/>
+        </w:rPr>
+        <w:t>prosperarem</w:t>
+      </w:r>
+      <w:proofErr w:type="spellEnd"/>
+      <w:r>
+        <w:rPr>
+          <w:rFonts w:asciiTheme="majorHAnsi" w:hAnsiTheme="majorHAnsi" w:cstheme="majorHAnsi"/>
+          <w:color w:val="333333"/>
+        </w:rPr>
+        <w:t xml:space="preserve"> num </w:t>
+      </w:r>
+      <w:proofErr w:type="spellStart"/>
+      <w:r>
+        <w:rPr>
+          <w:rFonts w:asciiTheme="majorHAnsi" w:hAnsiTheme="majorHAnsi" w:cstheme="majorHAnsi"/>
+          <w:color w:val="333333"/>
+        </w:rPr>
+        <w:t>ambiente</w:t>
+      </w:r>
+      <w:proofErr w:type="spellEnd"/>
+      <w:r>
+        <w:rPr>
+          <w:rFonts w:asciiTheme="majorHAnsi" w:hAnsiTheme="majorHAnsi" w:cstheme="majorHAnsi"/>
+          <w:color w:val="333333"/>
+        </w:rPr>
+        <w:t xml:space="preserve"> </w:t>
+      </w:r>
+      <w:proofErr w:type="spellStart"/>
+      <w:r>
+        <w:rPr>
+          <w:rFonts w:asciiTheme="majorHAnsi" w:hAnsiTheme="majorHAnsi" w:cstheme="majorHAnsi"/>
+          <w:color w:val="333333"/>
+        </w:rPr>
+        <w:t>dinâmico</w:t>
+      </w:r>
+      <w:proofErr w:type="spellEnd"/>
+      <w:r>
+        <w:rPr>
+          <w:rFonts w:asciiTheme="majorHAnsi" w:hAnsiTheme="majorHAnsi" w:cstheme="majorHAnsi"/>
+          <w:color w:val="333333"/>
+        </w:rPr>
+        <w:t xml:space="preserve"> e </w:t>
+      </w:r>
+      <w:proofErr w:type="spellStart"/>
+      <w:r>
+        <w:rPr>
+          <w:rFonts w:asciiTheme="majorHAnsi" w:hAnsiTheme="majorHAnsi" w:cstheme="majorHAnsi"/>
+          <w:color w:val="333333"/>
+        </w:rPr>
+        <w:t>desafiador</w:t>
+      </w:r>
+      <w:proofErr w:type="spellEnd"/>
+      <w:r>
+        <w:rPr>
+          <w:rFonts w:asciiTheme="majorHAnsi" w:hAnsiTheme="majorHAnsi" w:cstheme="majorHAnsi"/>
+          <w:color w:val="333333"/>
+        </w:rPr>
+        <w:t>.</w:t>
+      </w:r>
+    </w:p>
+    <w:p>
+      <w:pPr>
+        <w:ind w:firstLine="270"/>
+        <w:rPr>
+          <w:rFonts w:asciiTheme="majorHAnsi" w:hAnsiTheme="majorHAnsi" w:cstheme="majorHAnsi"/>
+          <w:color w:val="333333"/>
+        </w:rPr>
+      </w:pPr>
+    </w:p>
+    <w:p>
+      <w:pPr>
+        <w:ind w:firstLine="270"/>
+        <w:rPr>
+          <w:rFonts w:asciiTheme="majorHAnsi" w:hAnsiTheme="majorHAnsi" w:cstheme="majorHAnsi"/>
+          <w:color w:val="333333"/>
+        </w:rPr>
+      </w:pPr>
+    </w:p>
+    <w:p>
+      <w:pPr>
+        <w:ind w:firstLine="270"/>
+        <w:rPr>
+          <w:rFonts w:asciiTheme="majorHAnsi" w:hAnsiTheme="majorHAnsi" w:cstheme="majorHAnsi"/>
+          <w:color w:val="333333"/>
+        </w:rPr>
+      </w:pPr>
+    </w:p>
+    <w:p>
+      <w:pPr>
+        <w:ind w:firstLine="270"/>
+        <w:rPr>
+          <w:rFonts w:asciiTheme="majorHAnsi" w:hAnsiTheme="majorHAnsi" w:cstheme="majorHAnsi"/>
+          <w:color w:val="333333"/>
+        </w:rPr>
+      </w:pPr>
+    </w:p>
+    <w:p>
+      <w:pPr>
+        <w:ind w:firstLine="270"/>
+        <w:rPr>
+          <w:rFonts w:asciiTheme="majorHAnsi" w:hAnsiTheme="majorHAnsi" w:cstheme="majorHAnsi"/>
+          <w:color w:val="333333"/>
+        </w:rPr>
+      </w:pPr>
+    </w:p>
+    <w:p>
+      <w:pPr>
+        <w:ind w:firstLine="270"/>
+        <w:rPr>
+          <w:rFonts w:asciiTheme="majorHAnsi" w:hAnsiTheme="majorHAnsi" w:cstheme="majorHAnsi"/>
+          <w:color w:val="333333"/>
+        </w:rPr>
+      </w:pPr>
+    </w:p>
+    <w:p>
+      <w:pPr>
+        <w:ind w:firstLine="270"/>
+        <w:rPr>
+          <w:rFonts w:asciiTheme="majorHAnsi" w:hAnsiTheme="majorHAnsi" w:cstheme="majorHAnsi"/>
+          <w:color w:val="333333"/>
+        </w:rPr>
+      </w:pPr>
+    </w:p>
+    <w:p>
+      <w:pPr>
+        <w:ind w:firstLine="270"/>
+        <w:rPr>
+          <w:rFonts w:asciiTheme="majorHAnsi" w:hAnsiTheme="majorHAnsi" w:cstheme="majorHAnsi"/>
+          <w:color w:val="333333"/>
+        </w:rPr>
+      </w:pPr>
+    </w:p>
+    <w:p>
+      <w:pPr>
+        <w:ind w:firstLine="270"/>
+        <w:rPr>
+          <w:rFonts w:asciiTheme="majorHAnsi" w:hAnsiTheme="majorHAnsi" w:cstheme="majorHAnsi"/>
+          <w:color w:val="333333"/>
+        </w:rPr>
+      </w:pPr>
+    </w:p>
+    <w:p>
+      <w:pPr>
+        <w:ind w:firstLine="270"/>
+        <w:rPr>
+          <w:rFonts w:asciiTheme="majorHAnsi" w:hAnsiTheme="majorHAnsi" w:cstheme="majorHAnsi"/>
+          <w:color w:val="333333"/>
+        </w:rPr>
+      </w:pPr>
+    </w:p>
+    <w:p>
+      <w:pPr>
+        <w:ind w:firstLine="270"/>
+        <w:rPr>
+          <w:rFonts w:asciiTheme="majorHAnsi" w:hAnsiTheme="majorHAnsi" w:cstheme="majorHAnsi"/>
+          <w:color w:val="333333"/>
+        </w:rPr>
+      </w:pPr>
+    </w:p>
+    <w:p>
+      <w:pPr>
+        <w:ind w:firstLine="270"/>
+        <w:rPr>
+          <w:rFonts w:asciiTheme="majorHAnsi" w:hAnsiTheme="majorHAnsi" w:cstheme="majorHAnsi"/>
+          <w:color w:val="333333"/>
+        </w:rPr>
+      </w:pPr>
+    </w:p>
+    <w:p>
+      <w:pPr>
+        <w:ind w:firstLine="270"/>
+        <w:rPr>
+          <w:rFonts w:asciiTheme="majorHAnsi" w:hAnsiTheme="majorHAnsi" w:cstheme="majorHAnsi"/>
+          <w:color w:val="333333"/>
+        </w:rPr>
+      </w:pPr>
+    </w:p>
+    <w:p>
+      <w:pPr>
+        <w:ind w:firstLine="270"/>
+        <w:rPr>
+          <w:rFonts w:asciiTheme="majorHAnsi" w:hAnsiTheme="majorHAnsi" w:cstheme="majorHAnsi"/>
+          <w:color w:val="333333"/>
+        </w:rPr>
+      </w:pPr>
+    </w:p>
+    <w:p>
+      <w:pPr>
+        <w:ind w:firstLine="270"/>
+        <w:rPr>
+          <w:rFonts w:asciiTheme="majorHAnsi" w:hAnsiTheme="majorHAnsi" w:cstheme="majorHAnsi"/>
+          <w:color w:val="333333"/>
+        </w:rPr>
+      </w:pPr>
+    </w:p>
+    <w:p>
+      <w:pPr>
+        <w:ind w:firstLine="270"/>
+        <w:rPr>
+          <w:rFonts w:asciiTheme="majorHAnsi" w:hAnsiTheme="majorHAnsi" w:cstheme="majorHAnsi"/>
+          <w:color w:val="333333"/>
+        </w:rPr>
+      </w:pPr>
+    </w:p>
+    <w:p>
+      <w:pPr>
+        <w:ind w:firstLine="270"/>
+        <w:rPr>
+          <w:rFonts w:asciiTheme="majorHAnsi" w:hAnsiTheme="majorHAnsi" w:cstheme="majorHAnsi"/>
+          <w:color w:val="333333"/>
+        </w:rPr>
+      </w:pPr>
+    </w:p>
+    <w:p>
+      <w:pPr>
+        <w:ind w:firstLine="270"/>
+        <w:rPr>
+          <w:rFonts w:asciiTheme="majorHAnsi" w:hAnsiTheme="majorHAnsi" w:cstheme="majorHAnsi"/>
+          <w:color w:val="333333"/>
+        </w:rPr>
+      </w:pPr>
+    </w:p>
+    <w:p>
+      <w:pPr>
+        <w:ind w:firstLine="270"/>
+        <w:rPr>
+          <w:rFonts w:asciiTheme="majorHAnsi" w:hAnsiTheme="majorHAnsi" w:cstheme="majorHAnsi"/>
+          <w:color w:val="333333"/>
+        </w:rPr>
+      </w:pPr>
+    </w:p>
+    <w:p>
+      <w:pPr>
+        <w:ind w:firstLine="270"/>
+        <w:rPr>
           <w:rFonts w:asciiTheme="majorHAnsi" w:eastAsia="Calibri" w:hAnsiTheme="majorHAnsi" w:cstheme="majorHAnsi"/>
           <w:color w:val="333333"/>
           <w:sz w:val="24"/>
           <w:szCs w:val="24"/>
         </w:rPr>
       </w:pPr>
-      <w:bookmarkStart w:id="1" w:name="_s8vc62epfq4f" w:colFirst="0" w:colLast="0"/>
-      <w:bookmarkEnd w:id="1"/>
     </w:p>
     <w:p>
       <w:pPr>
@@ -1920,8 +4391,8 @@
           <w:szCs w:val="24"/>
         </w:rPr>
       </w:pPr>
-      <w:bookmarkStart w:id="2" w:name="_o7wb40td3f8c" w:colFirst="0" w:colLast="0"/>
-      <w:bookmarkEnd w:id="2"/>
+      <w:bookmarkStart w:id="1" w:name="_o7wb40td3f8c" w:colFirst="0" w:colLast="0"/>
+      <w:bookmarkEnd w:id="1"/>
     </w:p>
     <w:p>
       <w:pPr>
@@ -2146,7 +4617,7 @@
     <w:p/>
     <w:p/>
     <w:sectPr>
-      <w:footerReference w:type="default" r:id="rId9"/>
+      <w:footerReference w:type="default" r:id="rId8"/>
       <w:pgSz w:w="12240" w:h="15840"/>
       <w:pgMar w:top="1440" w:right="1440" w:bottom="1440" w:left="1440" w:header="720" w:footer="720" w:gutter="0"/>
       <w:pgNumType w:start="1"/>
@@ -2188,81 +4659,62 @@
   <w:p>
     <w:pPr>
       <w:pStyle w:val="Footer"/>
+      <w:jc w:val="right"/>
     </w:pPr>
     <w:r>
       <w:rPr>
+        <w:color w:val="4F81BD" w:themeColor="accent1"/>
+        <w:sz w:val="20"/>
+        <w:szCs w:val="20"/>
+      </w:rPr>
+      <w:t xml:space="preserve">pg. </w:t>
+    </w:r>
+    <w:r>
+      <w:rPr>
+        <w:color w:val="4F81BD" w:themeColor="accent1"/>
+        <w:sz w:val="20"/>
+        <w:szCs w:val="20"/>
+      </w:rPr>
+      <w:fldChar w:fldCharType="begin"/>
+    </w:r>
+    <w:r>
+      <w:rPr>
+        <w:color w:val="4F81BD" w:themeColor="accent1"/>
+        <w:sz w:val="20"/>
+        <w:szCs w:val="20"/>
+      </w:rPr>
+      <w:instrText xml:space="preserve"> PAGE  \* Arabic </w:instrText>
+    </w:r>
+    <w:r>
+      <w:rPr>
+        <w:color w:val="4F81BD" w:themeColor="accent1"/>
+        <w:sz w:val="20"/>
+        <w:szCs w:val="20"/>
+      </w:rPr>
+      <w:fldChar w:fldCharType="separate"/>
+    </w:r>
+    <w:r>
+      <w:rPr>
         <w:noProof/>
-        <w:lang w:val="en-IN"/>
+        <w:color w:val="4F81BD" w:themeColor="accent1"/>
+        <w:sz w:val="20"/>
+        <w:szCs w:val="20"/>
       </w:rPr>
-      <mc:AlternateContent>
-        <mc:Choice Requires="wps">
-          <w:drawing>
-            <wp:anchor distT="0" distB="0" distL="114300" distR="114300" simplePos="0" relativeHeight="251659264" behindDoc="0" locked="0" layoutInCell="1" allowOverlap="1" wp14:anchorId="23384D01" wp14:editId="38C4F156">
-              <wp:simplePos x="0" y="0"/>
-              <wp:positionH relativeFrom="column">
-                <wp:posOffset>5650865</wp:posOffset>
-              </wp:positionH>
-              <wp:positionV relativeFrom="paragraph">
-                <wp:posOffset>454805</wp:posOffset>
-              </wp:positionV>
-              <wp:extent cx="1517904" cy="493776"/>
-              <wp:effectExtent l="0" t="0" r="6350" b="1905"/>
-              <wp:wrapNone/>
-              <wp:docPr id="10" name="Rectangle 10"/>
-              <wp:cNvGraphicFramePr/>
-              <a:graphic xmlns:a="http://schemas.openxmlformats.org/drawingml/2006/main">
-                <a:graphicData uri="http://schemas.microsoft.com/office/word/2010/wordprocessingShape">
-                  <wps:wsp>
-                    <wps:cNvSpPr/>
-                    <wps:spPr>
-                      <a:xfrm>
-                        <a:off x="0" y="0"/>
-                        <a:ext cx="1517904" cy="493776"/>
-                      </a:xfrm>
-                      <a:prstGeom prst="rect">
-                        <a:avLst/>
-                      </a:prstGeom>
-                      <a:solidFill>
-                        <a:srgbClr val="C00000"/>
-                      </a:solidFill>
-                      <a:ln>
-                        <a:noFill/>
-                      </a:ln>
-                      <a:effectLst/>
-                    </wps:spPr>
-                    <wps:style>
-                      <a:lnRef idx="1">
-                        <a:schemeClr val="accent1"/>
-                      </a:lnRef>
-                      <a:fillRef idx="3">
-                        <a:schemeClr val="accent1"/>
-                      </a:fillRef>
-                      <a:effectRef idx="2">
-                        <a:schemeClr val="accent1"/>
-                      </a:effectRef>
-                      <a:fontRef idx="minor">
-                        <a:schemeClr val="lt1"/>
-                      </a:fontRef>
-                    </wps:style>
-                    <wps:bodyPr rot="0" spcFirstLastPara="0" vertOverflow="overflow" horzOverflow="overflow" vert="horz" wrap="square" lIns="91440" tIns="45720" rIns="91440" bIns="45720" numCol="1" spcCol="0" rtlCol="0" fromWordArt="0" anchor="ctr" anchorCtr="0" forceAA="0" compatLnSpc="1">
-                      <a:prstTxWarp prst="textNoShape">
-                        <a:avLst/>
-                      </a:prstTxWarp>
-                      <a:noAutofit/>
-                    </wps:bodyPr>
-                  </wps:wsp>
-                </a:graphicData>
-              </a:graphic>
-            </wp:anchor>
-          </w:drawing>
-        </mc:Choice>
-        <mc:Fallback>
-          <w:pict>
-            <v:rect w14:anchorId="197E6EF9" id="Rectangle 10" o:spid="_x0000_s1026" style="position:absolute;margin-left:444.95pt;margin-top:35.8pt;width:119.5pt;height:38.9pt;z-index:251659264;visibility:visible;mso-wrap-style:square;mso-wrap-distance-left:9pt;mso-wrap-distance-top:0;mso-wrap-distance-right:9pt;mso-wrap-distance-bottom:0;mso-position-horizontal:absolute;mso-position-horizontal-relative:text;mso-position-vertical:absolute;mso-position-vertical-relative:text;v-text-anchor:middle" o:gfxdata="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" fillcolor="#c00000" stroked="f"/>
-          </w:pict>
-        </mc:Fallback>
-      </mc:AlternateContent>
+      <w:t>1</w:t>
     </w:r>
+    <w:r>
+      <w:rPr>
+        <w:color w:val="4F81BD" w:themeColor="accent1"/>
+        <w:sz w:val="20"/>
+        <w:szCs w:val="20"/>
+      </w:rPr>
+      <w:fldChar w:fldCharType="end"/>
+    </w:r>
+  </w:p>
+  <w:p>
+    <w:pPr>
+      <w:pStyle w:val="Footer"/>
+    </w:pPr>
   </w:p>
 </w:ftr>
 </file>
@@ -3377,7 +5829,7 @@
     <w:lsdException w:name="footnote text" w:semiHidden="1" w:unhideWhenUsed="1"/>
     <w:lsdException w:name="annotation text" w:semiHidden="1" w:unhideWhenUsed="1"/>
     <w:lsdException w:name="header" w:semiHidden="1" w:unhideWhenUsed="1"/>
-    <w:lsdException w:name="footer" w:semiHidden="1" w:unhideWhenUsed="1"/>
+    <w:lsdException w:name="footer" w:semiHidden="1" w:unhideWhenUsed="1" w:qFormat="1"/>
     <w:lsdException w:name="index heading" w:semiHidden="1" w:unhideWhenUsed="1"/>
     <w:lsdException w:name="caption" w:semiHidden="1" w:uiPriority="35" w:unhideWhenUsed="1" w:qFormat="1"/>
     <w:lsdException w:name="table of figures" w:semiHidden="1" w:unhideWhenUsed="1"/>
@@ -4019,6 +6471,7 @@
     <w:link w:val="FooterChar"/>
     <w:uiPriority w:val="99"/>
     <w:unhideWhenUsed/>
+    <w:qFormat/>
     <w:rsid w:val="00DA4BDE"/>
     <w:pPr>
       <w:tabs>

</xml_diff>

<commit_message>
Feito excel com tudo, feito hipoteses 1 a 6
</commit_message>
<xml_diff>
--- a/Relatorio IIA Agentes Relacionais.docx
+++ b/Relatorio IIA Agentes Relacionais.docx
@@ -2136,6 +2136,7 @@
           <w:color w:val="333333"/>
           <w:sz w:val="32"/>
           <w:szCs w:val="32"/>
+          <w:lang w:val="pt-PT"/>
         </w:rPr>
         <w:lastRenderedPageBreak/>
         <w:t xml:space="preserve"> </w:t>
@@ -3651,6 +3652,7 @@
           <w:color w:val="333333"/>
           <w:sz w:val="32"/>
           <w:szCs w:val="32"/>
+          <w:lang w:val="pt-PT"/>
         </w:rPr>
         <w:lastRenderedPageBreak/>
         <w:t xml:space="preserve"> </w:t>
@@ -4093,6 +4095,42 @@
       <w:pPr>
         <w:rPr>
           <w:rFonts w:asciiTheme="majorHAnsi" w:eastAsia="Calibri" w:hAnsiTheme="majorHAnsi" w:cstheme="majorHAnsi"/>
+          <w:bCs/>
+          <w:color w:val="333333"/>
+          <w:sz w:val="26"/>
+          <w:szCs w:val="26"/>
+          <w:lang w:val="pt-PT"/>
+        </w:rPr>
+      </w:pPr>
+      <w:r>
+        <w:rPr>
+          <w:rFonts w:asciiTheme="majorHAnsi" w:eastAsia="Calibri" w:hAnsiTheme="majorHAnsi" w:cstheme="majorHAnsi"/>
+          <w:bCs/>
+          <w:color w:val="333333"/>
+          <w:sz w:val="26"/>
+          <w:szCs w:val="26"/>
+          <w:lang w:val="pt-PT"/>
+        </w:rPr>
+        <w:tab/>
+        <w:t>Após as nossas análises, concluimos que, em média, ao fim de 10.000 ticks, todas as hienas já tinham sido eliminadas, tanto por fome, como mortas em combate pelos leões. No mesmo período de tempo, ainda restavam, em média, aproximadamente 40 leões, o que vem confirmar a nossa hipóteses inicial.</w:t>
+      </w:r>
+    </w:p>
+    <w:p>
+      <w:pPr>
+        <w:rPr>
+          <w:rFonts w:asciiTheme="majorHAnsi" w:eastAsia="Calibri" w:hAnsiTheme="majorHAnsi" w:cstheme="majorHAnsi"/>
+          <w:bCs/>
+          <w:color w:val="333333"/>
+          <w:sz w:val="26"/>
+          <w:szCs w:val="26"/>
+          <w:lang w:val="pt-PT"/>
+        </w:rPr>
+      </w:pPr>
+    </w:p>
+    <w:p>
+      <w:pPr>
+        <w:rPr>
+          <w:rFonts w:asciiTheme="majorHAnsi" w:eastAsia="Calibri" w:hAnsiTheme="majorHAnsi" w:cstheme="majorHAnsi"/>
           <w:b/>
           <w:color w:val="333333"/>
           <w:sz w:val="24"/>
@@ -4190,7 +4228,7 @@
           <w:szCs w:val="26"/>
           <w:lang w:val="pt-PT"/>
         </w:rPr>
-        <w:t>, ou até conseguir sobreviver toda a simulação, dependendo da comida disponível</w:t>
+        <w:t>, ou até conseguir sobreviver toda a simulação</w:t>
       </w:r>
       <w:r>
         <w:rPr>
@@ -4202,6 +4240,79 @@
           <w:lang w:val="pt-PT"/>
         </w:rPr>
         <w:t>.</w:t>
+      </w:r>
+    </w:p>
+    <w:p>
+      <w:pPr>
+        <w:ind w:firstLine="720"/>
+        <w:rPr>
+          <w:rFonts w:asciiTheme="majorHAnsi" w:eastAsia="Calibri" w:hAnsiTheme="majorHAnsi" w:cstheme="majorHAnsi"/>
+          <w:bCs/>
+          <w:color w:val="333333"/>
+          <w:sz w:val="26"/>
+          <w:szCs w:val="26"/>
+          <w:lang w:val="pt-PT"/>
+        </w:rPr>
+      </w:pPr>
+    </w:p>
+    <w:p>
+      <w:pPr>
+        <w:ind w:firstLine="720"/>
+        <w:rPr>
+          <w:rFonts w:asciiTheme="majorHAnsi" w:eastAsia="Calibri" w:hAnsiTheme="majorHAnsi" w:cstheme="majorHAnsi"/>
+          <w:bCs/>
+          <w:color w:val="333333"/>
+          <w:sz w:val="26"/>
+          <w:szCs w:val="26"/>
+          <w:lang w:val="pt-PT"/>
+        </w:rPr>
+      </w:pPr>
+      <w:r>
+        <w:rPr>
+          <w:rFonts w:asciiTheme="majorHAnsi" w:eastAsia="Calibri" w:hAnsiTheme="majorHAnsi" w:cstheme="majorHAnsi"/>
+          <w:bCs/>
+          <w:color w:val="333333"/>
+          <w:sz w:val="26"/>
+          <w:szCs w:val="26"/>
+          <w:lang w:val="pt-PT"/>
+        </w:rPr>
+        <w:t>De acordo com os resultados obtidos na análise de dados, as simulações tiveram, em média, aproximadamente 9933 ticks, um pequeno decréscimo face à nossa hipótese inicial. Ao fim da simulação, havia em média, aproximadamente 2 hienas e 19 leões.</w:t>
+      </w:r>
+    </w:p>
+    <w:p>
+      <w:pPr>
+        <w:ind w:firstLine="720"/>
+        <w:rPr>
+          <w:rFonts w:asciiTheme="majorHAnsi" w:eastAsia="Calibri" w:hAnsiTheme="majorHAnsi" w:cstheme="majorHAnsi"/>
+          <w:bCs/>
+          <w:color w:val="333333"/>
+          <w:sz w:val="26"/>
+          <w:szCs w:val="26"/>
+          <w:lang w:val="pt-PT"/>
+        </w:rPr>
+      </w:pPr>
+      <w:r>
+        <w:rPr>
+          <w:rFonts w:asciiTheme="majorHAnsi" w:eastAsia="Calibri" w:hAnsiTheme="majorHAnsi" w:cstheme="majorHAnsi"/>
+          <w:bCs/>
+          <w:color w:val="333333"/>
+          <w:sz w:val="26"/>
+          <w:szCs w:val="26"/>
+          <w:lang w:val="pt-PT"/>
+        </w:rPr>
+        <w:lastRenderedPageBreak/>
+        <w:t xml:space="preserve">Como podemos ver, as hienas obtiveram melhores resultados com as novas habilidades como esperado, diminuindo o número final de leões e aumentando </w:t>
+      </w:r>
+      <w:r>
+        <w:rPr>
+          <w:rFonts w:asciiTheme="majorHAnsi" w:eastAsia="Calibri" w:hAnsiTheme="majorHAnsi" w:cstheme="majorHAnsi"/>
+          <w:bCs/>
+          <w:color w:val="333333"/>
+          <w:sz w:val="26"/>
+          <w:szCs w:val="26"/>
+          <w:lang w:val="pt-PT"/>
+        </w:rPr>
+        <w:t>o número de hienas no fim da simulação, mesmo que o leões continuem em vantagem.</w:t>
       </w:r>
     </w:p>
     <w:p>
@@ -4355,6 +4466,80 @@
     </w:p>
     <w:p>
       <w:pPr>
+        <w:ind w:firstLine="720"/>
+        <w:rPr>
+          <w:rFonts w:asciiTheme="majorHAnsi" w:eastAsia="Calibri" w:hAnsiTheme="majorHAnsi" w:cstheme="majorHAnsi"/>
+          <w:bCs/>
+          <w:color w:val="333333"/>
+          <w:sz w:val="26"/>
+          <w:szCs w:val="26"/>
+          <w:lang w:val="pt-PT"/>
+        </w:rPr>
+      </w:pPr>
+    </w:p>
+    <w:p>
+      <w:pPr>
+        <w:ind w:firstLine="720"/>
+        <w:rPr>
+          <w:rFonts w:asciiTheme="majorHAnsi" w:eastAsia="Calibri" w:hAnsiTheme="majorHAnsi" w:cstheme="majorHAnsi"/>
+          <w:bCs/>
+          <w:color w:val="333333"/>
+          <w:sz w:val="26"/>
+          <w:szCs w:val="26"/>
+          <w:lang w:val="pt-PT"/>
+        </w:rPr>
+      </w:pPr>
+      <w:r>
+        <w:rPr>
+          <w:rFonts w:asciiTheme="majorHAnsi" w:eastAsia="Calibri" w:hAnsiTheme="majorHAnsi" w:cstheme="majorHAnsi"/>
+          <w:bCs/>
+          <w:color w:val="333333"/>
+          <w:sz w:val="26"/>
+          <w:szCs w:val="26"/>
+          <w:lang w:val="pt-PT"/>
+        </w:rPr>
+        <w:t>As nossas análises vieram concluir que a diferença entre a situação analisada anteriormente e a atual é muito pequena. Com um tempo médio de simulação de 10.000 ticks, o número final de hienas era em média, aproximadamente 2, enquanto que o número médio de leões era aproximadamente 17.</w:t>
+      </w:r>
+    </w:p>
+    <w:p>
+      <w:pPr>
+        <w:ind w:firstLine="720"/>
+        <w:rPr>
+          <w:rFonts w:asciiTheme="majorHAnsi" w:eastAsia="Calibri" w:hAnsiTheme="majorHAnsi" w:cstheme="majorHAnsi"/>
+          <w:bCs/>
+          <w:color w:val="333333"/>
+          <w:sz w:val="26"/>
+          <w:szCs w:val="26"/>
+          <w:lang w:val="pt-PT"/>
+        </w:rPr>
+      </w:pPr>
+    </w:p>
+    <w:p>
+      <w:pPr>
+        <w:ind w:firstLine="720"/>
+        <w:rPr>
+          <w:rFonts w:asciiTheme="majorHAnsi" w:eastAsia="Calibri" w:hAnsiTheme="majorHAnsi" w:cstheme="majorHAnsi"/>
+          <w:bCs/>
+          <w:color w:val="333333"/>
+          <w:sz w:val="26"/>
+          <w:szCs w:val="26"/>
+          <w:lang w:val="pt-PT"/>
+        </w:rPr>
+      </w:pPr>
+      <w:r>
+        <w:rPr>
+          <w:rFonts w:asciiTheme="majorHAnsi" w:eastAsia="Calibri" w:hAnsiTheme="majorHAnsi" w:cstheme="majorHAnsi"/>
+          <w:bCs/>
+          <w:color w:val="333333"/>
+          <w:sz w:val="26"/>
+          <w:szCs w:val="26"/>
+          <w:lang w:val="pt-PT"/>
+        </w:rPr>
+        <w:t>A implementação do modelo dos leões melhorados acabou por inibir ligeiramente os leões, que acabaram por ter resultados menos satisfatórios face ao seu objetivo de sobrevivência.</w:t>
+      </w:r>
+    </w:p>
+    <w:p>
+      <w:pPr>
         <w:rPr>
           <w:rFonts w:asciiTheme="majorHAnsi" w:eastAsia="Calibri" w:hAnsiTheme="majorHAnsi" w:cstheme="majorHAnsi"/>
           <w:b/>
@@ -4398,7 +4583,6 @@
           <w:szCs w:val="28"/>
           <w:lang w:val="pt-PT"/>
         </w:rPr>
-        <w:lastRenderedPageBreak/>
         <w:t>Hipótese 4</w:t>
       </w:r>
     </w:p>
@@ -4497,25 +4681,91 @@
     </w:p>
     <w:p>
       <w:pPr>
-        <w:rPr>
-          <w:rFonts w:asciiTheme="majorHAnsi" w:hAnsiTheme="majorHAnsi" w:cstheme="majorHAnsi"/>
-          <w:color w:val="333333"/>
-          <w:sz w:val="24"/>
-          <w:szCs w:val="24"/>
-          <w:lang w:val="pt-PT"/>
-        </w:rPr>
-      </w:pPr>
-    </w:p>
-    <w:p>
-      <w:pPr>
-        <w:rPr>
-          <w:rFonts w:asciiTheme="majorHAnsi" w:hAnsiTheme="majorHAnsi" w:cstheme="majorHAnsi"/>
-          <w:color w:val="333333"/>
-          <w:sz w:val="24"/>
-          <w:szCs w:val="24"/>
-          <w:lang w:val="pt-PT"/>
-        </w:rPr>
-      </w:pPr>
+        <w:ind w:firstLine="720"/>
+        <w:rPr>
+          <w:rFonts w:asciiTheme="majorHAnsi" w:hAnsiTheme="majorHAnsi" w:cstheme="majorHAnsi"/>
+          <w:color w:val="333333"/>
+          <w:sz w:val="26"/>
+          <w:szCs w:val="26"/>
+          <w:lang w:val="pt-PT"/>
+        </w:rPr>
+      </w:pPr>
+    </w:p>
+    <w:p>
+      <w:pPr>
+        <w:ind w:firstLine="720"/>
+        <w:rPr>
+          <w:rFonts w:asciiTheme="majorHAnsi" w:hAnsiTheme="majorHAnsi" w:cstheme="majorHAnsi"/>
+          <w:color w:val="333333"/>
+          <w:sz w:val="26"/>
+          <w:szCs w:val="26"/>
+          <w:lang w:val="pt-PT"/>
+        </w:rPr>
+      </w:pPr>
+      <w:r>
+        <w:rPr>
+          <w:rFonts w:asciiTheme="majorHAnsi" w:hAnsiTheme="majorHAnsi" w:cstheme="majorHAnsi"/>
+          <w:color w:val="333333"/>
+          <w:sz w:val="26"/>
+          <w:szCs w:val="26"/>
+          <w:lang w:val="pt-PT"/>
+        </w:rPr>
+        <w:t>Após as nossas análises, podemos confirmar a nossa hipótese, já que no final de 10.000 ticks, o número de hienas era, aproximadamente 17, enquanto que em média, o número de leões era aproximadamente 3.</w:t>
+      </w:r>
+    </w:p>
+    <w:p>
+      <w:pPr>
+        <w:ind w:firstLine="720"/>
+        <w:rPr>
+          <w:rFonts w:asciiTheme="majorHAnsi" w:hAnsiTheme="majorHAnsi" w:cstheme="majorHAnsi"/>
+          <w:color w:val="333333"/>
+          <w:sz w:val="26"/>
+          <w:szCs w:val="26"/>
+          <w:lang w:val="pt-PT"/>
+        </w:rPr>
+      </w:pPr>
+    </w:p>
+    <w:p>
+      <w:pPr>
+        <w:ind w:firstLine="720"/>
+        <w:rPr>
+          <w:rFonts w:asciiTheme="majorHAnsi" w:hAnsiTheme="majorHAnsi" w:cstheme="majorHAnsi"/>
+          <w:color w:val="333333"/>
+          <w:sz w:val="26"/>
+          <w:szCs w:val="26"/>
+          <w:lang w:val="pt-PT"/>
+        </w:rPr>
+      </w:pPr>
+      <w:r>
+        <w:rPr>
+          <w:rFonts w:asciiTheme="majorHAnsi" w:hAnsiTheme="majorHAnsi" w:cstheme="majorHAnsi"/>
+          <w:color w:val="333333"/>
+          <w:sz w:val="26"/>
+          <w:szCs w:val="26"/>
+          <w:lang w:val="pt-PT"/>
+        </w:rPr>
+        <w:t>Podemos deduzir que a capacidade de reprodução mostra</w:t>
+      </w:r>
+      <w:r>
+        <w:rPr>
+          <w:rFonts w:asciiTheme="majorHAnsi" w:hAnsiTheme="majorHAnsi" w:cstheme="majorHAnsi"/>
+          <w:color w:val="333333"/>
+          <w:sz w:val="26"/>
+          <w:szCs w:val="26"/>
+          <w:lang w:val="pt-PT"/>
+        </w:rPr>
+        <w:t>-se bastant</w:t>
+      </w:r>
+      <w:r>
+        <w:rPr>
+          <w:rFonts w:asciiTheme="majorHAnsi" w:hAnsiTheme="majorHAnsi" w:cstheme="majorHAnsi"/>
+          <w:color w:val="333333"/>
+          <w:sz w:val="26"/>
+          <w:szCs w:val="26"/>
+          <w:lang w:val="pt-PT"/>
+        </w:rPr>
+        <w:t>e benéfico para as hienas, ajudando-as a subsistir no ambiente por mais tempo, assim como na luta com os leões.</w:t>
+      </w:r>
     </w:p>
     <w:p>
       <w:pPr>
@@ -4539,6 +4789,7 @@
           <w:szCs w:val="28"/>
           <w:lang w:val="pt-PT"/>
         </w:rPr>
+        <w:lastRenderedPageBreak/>
         <w:t>Hipótese 5</w:t>
       </w:r>
     </w:p>
@@ -4726,6 +4977,210 @@
           <w:lang w:val="pt-PT"/>
         </w:rPr>
       </w:pPr>
+      <w:r>
+        <w:rPr>
+          <w:rFonts w:asciiTheme="majorHAnsi" w:hAnsiTheme="majorHAnsi" w:cstheme="majorHAnsi"/>
+          <w:color w:val="333333"/>
+          <w:sz w:val="26"/>
+          <w:szCs w:val="26"/>
+          <w:lang w:val="pt-PT"/>
+        </w:rPr>
+        <w:tab/>
+        <w:t>As nossas análises mostram que, com 5% de alimento de pequeno porte e 1% de alimento de grande porte, o tempo de simulação diminui drasticamente para uma média de aproximadamente 4899 ticks.</w:t>
+      </w:r>
+    </w:p>
+    <w:p>
+      <w:pPr>
+        <w:rPr>
+          <w:rFonts w:asciiTheme="majorHAnsi" w:hAnsiTheme="majorHAnsi" w:cstheme="majorHAnsi"/>
+          <w:color w:val="333333"/>
+          <w:sz w:val="26"/>
+          <w:szCs w:val="26"/>
+          <w:lang w:val="pt-PT"/>
+        </w:rPr>
+      </w:pPr>
+    </w:p>
+    <w:p>
+      <w:pPr>
+        <w:rPr>
+          <w:rFonts w:asciiTheme="majorHAnsi" w:hAnsiTheme="majorHAnsi" w:cstheme="majorHAnsi"/>
+          <w:color w:val="333333"/>
+          <w:sz w:val="26"/>
+          <w:szCs w:val="26"/>
+          <w:lang w:val="pt-PT"/>
+        </w:rPr>
+      </w:pPr>
+      <w:r>
+        <w:rPr>
+          <w:rFonts w:asciiTheme="majorHAnsi" w:hAnsiTheme="majorHAnsi" w:cstheme="majorHAnsi"/>
+          <w:color w:val="333333"/>
+          <w:sz w:val="26"/>
+          <w:szCs w:val="26"/>
+          <w:lang w:val="pt-PT"/>
+        </w:rPr>
+        <w:tab/>
+        <w:t>Ao fim desse tempo, em média, tanto os leões como as hienas tinham sido eliminadas do ambiente de simulação.</w:t>
+      </w:r>
+    </w:p>
+    <w:p>
+      <w:pPr>
+        <w:rPr>
+          <w:rFonts w:asciiTheme="majorHAnsi" w:hAnsiTheme="majorHAnsi" w:cstheme="majorHAnsi"/>
+          <w:color w:val="333333"/>
+          <w:sz w:val="26"/>
+          <w:szCs w:val="26"/>
+          <w:lang w:val="pt-PT"/>
+        </w:rPr>
+      </w:pPr>
+    </w:p>
+    <w:p>
+      <w:pPr>
+        <w:rPr>
+          <w:rFonts w:asciiTheme="majorHAnsi" w:hAnsiTheme="majorHAnsi" w:cstheme="majorHAnsi"/>
+          <w:color w:val="333333"/>
+          <w:sz w:val="26"/>
+          <w:szCs w:val="26"/>
+          <w:lang w:val="pt-PT"/>
+        </w:rPr>
+      </w:pPr>
+      <w:r>
+        <w:rPr>
+          <w:rFonts w:asciiTheme="majorHAnsi" w:hAnsiTheme="majorHAnsi" w:cstheme="majorHAnsi"/>
+          <w:color w:val="333333"/>
+          <w:sz w:val="26"/>
+          <w:szCs w:val="26"/>
+          <w:lang w:val="pt-PT"/>
+        </w:rPr>
+        <w:tab/>
+        <w:t>Ao aumentar as percentagens de alimento de pequeno e grande porte para 15% e 7% respetivamente, notamos um grande aumento no tempo médio da simulação, passando para o tempo máximo de 10.000 ticks.</w:t>
+      </w:r>
+    </w:p>
+    <w:p>
+      <w:pPr>
+        <w:rPr>
+          <w:rFonts w:asciiTheme="majorHAnsi" w:hAnsiTheme="majorHAnsi" w:cstheme="majorHAnsi"/>
+          <w:color w:val="333333"/>
+          <w:sz w:val="26"/>
+          <w:szCs w:val="26"/>
+          <w:lang w:val="pt-PT"/>
+        </w:rPr>
+      </w:pPr>
+    </w:p>
+    <w:p>
+      <w:pPr>
+        <w:rPr>
+          <w:rFonts w:asciiTheme="majorHAnsi" w:hAnsiTheme="majorHAnsi" w:cstheme="majorHAnsi"/>
+          <w:color w:val="333333"/>
+          <w:sz w:val="26"/>
+          <w:szCs w:val="26"/>
+          <w:lang w:val="pt-PT"/>
+        </w:rPr>
+      </w:pPr>
+      <w:r>
+        <w:rPr>
+          <w:rFonts w:asciiTheme="majorHAnsi" w:hAnsiTheme="majorHAnsi" w:cstheme="majorHAnsi"/>
+          <w:color w:val="333333"/>
+          <w:sz w:val="26"/>
+          <w:szCs w:val="26"/>
+          <w:lang w:val="pt-PT"/>
+        </w:rPr>
+        <w:tab/>
+        <w:t xml:space="preserve">Os agentes sofreram também grandes alterações. No fim das simulações, havia em média, aproximadamente, 31 hienas e 2 leões. </w:t>
+      </w:r>
+    </w:p>
+    <w:p>
+      <w:pPr>
+        <w:rPr>
+          <w:rFonts w:asciiTheme="majorHAnsi" w:hAnsiTheme="majorHAnsi" w:cstheme="majorHAnsi"/>
+          <w:color w:val="333333"/>
+          <w:sz w:val="26"/>
+          <w:szCs w:val="26"/>
+          <w:lang w:val="pt-PT"/>
+        </w:rPr>
+      </w:pPr>
+    </w:p>
+    <w:p>
+      <w:pPr>
+        <w:rPr>
+          <w:rFonts w:asciiTheme="majorHAnsi" w:hAnsiTheme="majorHAnsi" w:cstheme="majorHAnsi"/>
+          <w:color w:val="333333"/>
+          <w:sz w:val="26"/>
+          <w:szCs w:val="26"/>
+          <w:lang w:val="pt-PT"/>
+        </w:rPr>
+      </w:pPr>
+      <w:r>
+        <w:rPr>
+          <w:rFonts w:asciiTheme="majorHAnsi" w:hAnsiTheme="majorHAnsi" w:cstheme="majorHAnsi"/>
+          <w:color w:val="333333"/>
+          <w:sz w:val="26"/>
+          <w:szCs w:val="26"/>
+          <w:lang w:val="pt-PT"/>
+        </w:rPr>
+        <w:tab/>
+      </w:r>
+      <w:r>
+        <w:rPr>
+          <w:rFonts w:asciiTheme="majorHAnsi" w:hAnsiTheme="majorHAnsi" w:cstheme="majorHAnsi"/>
+          <w:color w:val="333333"/>
+          <w:sz w:val="26"/>
+          <w:szCs w:val="26"/>
+          <w:lang w:val="pt-PT"/>
+        </w:rPr>
+        <w:t xml:space="preserve">Esta alteração mostra que a quantidade de comida </w:t>
+      </w:r>
+      <w:r>
+        <w:rPr>
+          <w:rFonts w:asciiTheme="majorHAnsi" w:hAnsiTheme="majorHAnsi" w:cstheme="majorHAnsi"/>
+          <w:color w:val="333333"/>
+          <w:sz w:val="26"/>
+          <w:szCs w:val="26"/>
+          <w:lang w:val="pt-PT"/>
+        </w:rPr>
+        <w:t xml:space="preserve">não só </w:t>
+      </w:r>
+      <w:r>
+        <w:rPr>
+          <w:rFonts w:asciiTheme="majorHAnsi" w:hAnsiTheme="majorHAnsi" w:cstheme="majorHAnsi"/>
+          <w:color w:val="333333"/>
+          <w:sz w:val="26"/>
+          <w:szCs w:val="26"/>
+          <w:lang w:val="pt-PT"/>
+        </w:rPr>
+        <w:t xml:space="preserve">afeta o tempo de </w:t>
+      </w:r>
+      <w:r>
+        <w:rPr>
+          <w:rFonts w:asciiTheme="majorHAnsi" w:hAnsiTheme="majorHAnsi" w:cstheme="majorHAnsi"/>
+          <w:color w:val="333333"/>
+          <w:sz w:val="26"/>
+          <w:szCs w:val="26"/>
+          <w:lang w:val="pt-PT"/>
+        </w:rPr>
+        <w:t>simulação, como beneficia principalmente o grupo das hienas.</w:t>
+      </w:r>
+    </w:p>
+    <w:p>
+      <w:pPr>
+        <w:rPr>
+          <w:rFonts w:asciiTheme="majorHAnsi" w:hAnsiTheme="majorHAnsi" w:cstheme="majorHAnsi"/>
+          <w:color w:val="333333"/>
+          <w:sz w:val="26"/>
+          <w:szCs w:val="26"/>
+          <w:lang w:val="pt-PT"/>
+        </w:rPr>
+      </w:pPr>
+    </w:p>
+    <w:p>
+      <w:pPr>
+        <w:rPr>
+          <w:rFonts w:asciiTheme="majorHAnsi" w:hAnsiTheme="majorHAnsi" w:cstheme="majorHAnsi"/>
+          <w:color w:val="333333"/>
+          <w:sz w:val="26"/>
+          <w:szCs w:val="26"/>
+          <w:lang w:val="pt-PT"/>
+        </w:rPr>
+      </w:pPr>
     </w:p>
     <w:p>
       <w:pPr>
@@ -4837,46 +5292,7 @@
           <w:lang w:val="pt-PT"/>
         </w:rPr>
         <w:tab/>
-      </w:r>
-      <w:r>
-        <w:rPr>
-          <w:rFonts w:asciiTheme="majorHAnsi" w:hAnsiTheme="majorHAnsi" w:cstheme="majorHAnsi"/>
-          <w:color w:val="333333"/>
-          <w:sz w:val="26"/>
-          <w:szCs w:val="26"/>
-          <w:lang w:val="pt-PT"/>
-        </w:rPr>
-        <w:t xml:space="preserve">O aumento da energia obtida vai beneficiar </w:t>
-      </w:r>
-      <w:r>
-        <w:rPr>
-          <w:rFonts w:asciiTheme="majorHAnsi" w:hAnsiTheme="majorHAnsi" w:cstheme="majorHAnsi"/>
-          <w:color w:val="333333"/>
-          <w:sz w:val="26"/>
-          <w:szCs w:val="26"/>
-          <w:lang w:val="pt-PT"/>
-        </w:rPr>
-        <w:t xml:space="preserve">marioritariamente </w:t>
-      </w:r>
-      <w:r>
-        <w:rPr>
-          <w:rFonts w:asciiTheme="majorHAnsi" w:hAnsiTheme="majorHAnsi" w:cstheme="majorHAnsi"/>
-          <w:color w:val="333333"/>
-          <w:sz w:val="26"/>
-          <w:szCs w:val="26"/>
-          <w:lang w:val="pt-PT"/>
-        </w:rPr>
-        <w:t>os agentes que tenham como principal objetivo alimentarem-se,</w:t>
-      </w:r>
-      <w:r>
-        <w:rPr>
-          <w:rFonts w:asciiTheme="majorHAnsi" w:hAnsiTheme="majorHAnsi" w:cstheme="majorHAnsi"/>
-          <w:color w:val="333333"/>
-          <w:sz w:val="26"/>
-          <w:szCs w:val="26"/>
-          <w:lang w:val="pt-PT"/>
-        </w:rPr>
-        <w:t xml:space="preserve"> isto é, as hienas.</w:t>
+        <w:t>O aumento da energia obtida vai beneficiar marioritariamente os agentes que tenham como principal objetivo alimentarem-se, isto é, as hienas.</w:t>
       </w:r>
       <w:r>
         <w:rPr>
@@ -4918,6 +5334,7 @@
           <w:szCs w:val="26"/>
           <w:lang w:val="pt-PT"/>
         </w:rPr>
+        <w:lastRenderedPageBreak/>
         <w:t>O contrário também se irá notar. Com a diminuição, os agentes terão mais dificuldade de subsistir no ambiente</w:t>
       </w:r>
       <w:r>
@@ -4943,14 +5360,113 @@
     </w:p>
     <w:p>
       <w:pPr>
-        <w:rPr>
-          <w:rFonts w:asciiTheme="majorHAnsi" w:hAnsiTheme="majorHAnsi" w:cstheme="majorHAnsi"/>
-          <w:color w:val="333333"/>
-          <w:sz w:val="26"/>
-          <w:szCs w:val="26"/>
-          <w:lang w:val="pt-PT"/>
-        </w:rPr>
-      </w:pPr>
+        <w:ind w:firstLine="720"/>
+        <w:rPr>
+          <w:rFonts w:asciiTheme="majorHAnsi" w:hAnsiTheme="majorHAnsi" w:cstheme="majorHAnsi"/>
+          <w:color w:val="333333"/>
+          <w:sz w:val="26"/>
+          <w:szCs w:val="26"/>
+          <w:lang w:val="pt-PT"/>
+        </w:rPr>
+      </w:pPr>
+    </w:p>
+    <w:p>
+      <w:pPr>
+        <w:rPr>
+          <w:rFonts w:asciiTheme="majorHAnsi" w:hAnsiTheme="majorHAnsi" w:cstheme="majorHAnsi"/>
+          <w:color w:val="333333"/>
+          <w:sz w:val="26"/>
+          <w:szCs w:val="26"/>
+          <w:lang w:val="pt-PT"/>
+        </w:rPr>
+      </w:pPr>
+      <w:r>
+        <w:rPr>
+          <w:rFonts w:asciiTheme="majorHAnsi" w:hAnsiTheme="majorHAnsi" w:cstheme="majorHAnsi"/>
+          <w:color w:val="333333"/>
+          <w:sz w:val="26"/>
+          <w:szCs w:val="26"/>
+          <w:lang w:val="pt-PT"/>
+        </w:rPr>
+        <w:tab/>
+        <w:t xml:space="preserve">Os resultados das nossas análises mostram que, </w:t>
+      </w:r>
+      <w:r>
+        <w:rPr>
+          <w:rFonts w:asciiTheme="majorHAnsi" w:hAnsiTheme="majorHAnsi" w:cstheme="majorHAnsi"/>
+          <w:color w:val="333333"/>
+          <w:sz w:val="26"/>
+          <w:szCs w:val="26"/>
+          <w:lang w:val="pt-PT"/>
+        </w:rPr>
+        <w:t>com a energia obtida a 5, o tempo médio de simulação é aproximadamente 371 ticks, o valor mais baixo registado até agora. Para além disso, ao final desse tempo, nenhum dos agentes persistia no ambiente.</w:t>
+      </w:r>
+    </w:p>
+    <w:p>
+      <w:pPr>
+        <w:rPr>
+          <w:rFonts w:asciiTheme="majorHAnsi" w:hAnsiTheme="majorHAnsi" w:cstheme="majorHAnsi"/>
+          <w:color w:val="333333"/>
+          <w:sz w:val="26"/>
+          <w:szCs w:val="26"/>
+          <w:lang w:val="pt-PT"/>
+        </w:rPr>
+      </w:pPr>
+    </w:p>
+    <w:p>
+      <w:pPr>
+        <w:rPr>
+          <w:rFonts w:asciiTheme="majorHAnsi" w:hAnsiTheme="majorHAnsi" w:cstheme="majorHAnsi"/>
+          <w:color w:val="333333"/>
+          <w:sz w:val="26"/>
+          <w:szCs w:val="26"/>
+          <w:lang w:val="pt-PT"/>
+        </w:rPr>
+      </w:pPr>
+      <w:r>
+        <w:rPr>
+          <w:rFonts w:asciiTheme="majorHAnsi" w:hAnsiTheme="majorHAnsi" w:cstheme="majorHAnsi"/>
+          <w:color w:val="333333"/>
+          <w:sz w:val="26"/>
+          <w:szCs w:val="26"/>
+          <w:lang w:val="pt-PT"/>
+        </w:rPr>
+        <w:tab/>
+        <w:t>Ao aumentar a energia obtida para 45, vimos uma subida no tempo de simulação para uma média de 10.000 ticks, atingindo novamente o número máximo de ticks estabelecido. No fim das simulações, estavam vivos, em média, 36 hienas e 0 leões.</w:t>
+      </w:r>
+    </w:p>
+    <w:p>
+      <w:pPr>
+        <w:rPr>
+          <w:rFonts w:asciiTheme="majorHAnsi" w:hAnsiTheme="majorHAnsi" w:cstheme="majorHAnsi"/>
+          <w:color w:val="333333"/>
+          <w:sz w:val="26"/>
+          <w:szCs w:val="26"/>
+          <w:lang w:val="pt-PT"/>
+        </w:rPr>
+      </w:pPr>
+    </w:p>
+    <w:p>
+      <w:pPr>
+        <w:rPr>
+          <w:rFonts w:asciiTheme="majorHAnsi" w:hAnsiTheme="majorHAnsi" w:cstheme="majorHAnsi"/>
+          <w:color w:val="333333"/>
+          <w:sz w:val="26"/>
+          <w:szCs w:val="26"/>
+          <w:lang w:val="pt-PT"/>
+        </w:rPr>
+      </w:pPr>
+      <w:r>
+        <w:rPr>
+          <w:rFonts w:asciiTheme="majorHAnsi" w:hAnsiTheme="majorHAnsi" w:cstheme="majorHAnsi"/>
+          <w:color w:val="333333"/>
+          <w:sz w:val="26"/>
+          <w:szCs w:val="26"/>
+          <w:lang w:val="pt-PT"/>
+        </w:rPr>
+        <w:tab/>
+        <w:t xml:space="preserve">Estes resultados confirmam a nossa hipótese de que o aumento da energia obtida beneficia mais as hienas. </w:t>
+      </w:r>
     </w:p>
     <w:p>
       <w:pPr>
@@ -4988,9 +5504,7 @@
           <w:lang w:val="pt-PT"/>
         </w:rPr>
       </w:pPr>
-    </w:p>
-    <w:p>
-      <w:pPr>
+      <w:r>
         <w:rPr>
           <w:rFonts w:asciiTheme="majorHAnsi" w:hAnsiTheme="majorHAnsi" w:cstheme="majorHAnsi"/>
           <w:b/>
@@ -5000,7 +5514,8 @@
           <w:szCs w:val="28"/>
           <w:lang w:val="pt-PT"/>
         </w:rPr>
-      </w:pPr>
+        <w:t>Hipótese 7</w:t>
+      </w:r>
     </w:p>
     <w:p>
       <w:pPr>
@@ -5019,6 +5534,15 @@
       <w:pPr>
         <w:rPr>
           <w:rFonts w:asciiTheme="majorHAnsi" w:hAnsiTheme="majorHAnsi" w:cstheme="majorHAnsi"/>
+          <w:color w:val="333333"/>
+          <w:sz w:val="26"/>
+          <w:szCs w:val="26"/>
+          <w:lang w:val="pt-PT"/>
+        </w:rPr>
+      </w:pPr>
+      <w:r>
+        <w:rPr>
+          <w:rFonts w:asciiTheme="majorHAnsi" w:hAnsiTheme="majorHAnsi" w:cstheme="majorHAnsi"/>
           <w:b/>
           <w:bCs/>
           <w:color w:val="333333"/>
@@ -5026,54 +5550,6 @@
           <w:szCs w:val="28"/>
           <w:lang w:val="pt-PT"/>
         </w:rPr>
-      </w:pPr>
-      <w:r>
-        <w:rPr>
-          <w:rFonts w:asciiTheme="majorHAnsi" w:hAnsiTheme="majorHAnsi" w:cstheme="majorHAnsi"/>
-          <w:b/>
-          <w:bCs/>
-          <w:color w:val="333333"/>
-          <w:sz w:val="28"/>
-          <w:szCs w:val="28"/>
-          <w:lang w:val="pt-PT"/>
-        </w:rPr>
-        <w:lastRenderedPageBreak/>
-        <w:t>Hipótese 7</w:t>
-      </w:r>
-    </w:p>
-    <w:p>
-      <w:pPr>
-        <w:rPr>
-          <w:rFonts w:asciiTheme="majorHAnsi" w:hAnsiTheme="majorHAnsi" w:cstheme="majorHAnsi"/>
-          <w:b/>
-          <w:bCs/>
-          <w:color w:val="333333"/>
-          <w:sz w:val="28"/>
-          <w:szCs w:val="28"/>
-          <w:lang w:val="pt-PT"/>
-        </w:rPr>
-      </w:pPr>
-    </w:p>
-    <w:p>
-      <w:pPr>
-        <w:rPr>
-          <w:rFonts w:asciiTheme="majorHAnsi" w:hAnsiTheme="majorHAnsi" w:cstheme="majorHAnsi"/>
-          <w:color w:val="333333"/>
-          <w:sz w:val="26"/>
-          <w:szCs w:val="26"/>
-          <w:lang w:val="pt-PT"/>
-        </w:rPr>
-      </w:pPr>
-      <w:r>
-        <w:rPr>
-          <w:rFonts w:asciiTheme="majorHAnsi" w:hAnsiTheme="majorHAnsi" w:cstheme="majorHAnsi"/>
-          <w:b/>
-          <w:bCs/>
-          <w:color w:val="333333"/>
-          <w:sz w:val="28"/>
-          <w:szCs w:val="28"/>
-          <w:lang w:val="pt-PT"/>
-        </w:rPr>
         <w:tab/>
       </w:r>
       <w:r>
@@ -5126,57 +5602,7 @@
           <w:szCs w:val="26"/>
           <w:lang w:val="pt-PT"/>
         </w:rPr>
-        <w:t xml:space="preserve">O aumento da energia </w:t>
-      </w:r>
-      <w:r>
-        <w:rPr>
-          <w:rFonts w:asciiTheme="majorHAnsi" w:hAnsiTheme="majorHAnsi" w:cstheme="majorHAnsi"/>
-          <w:color w:val="333333"/>
-          <w:sz w:val="26"/>
-          <w:szCs w:val="26"/>
-          <w:lang w:val="pt-PT"/>
-        </w:rPr>
-        <w:t>perdida</w:t>
-      </w:r>
-      <w:r>
-        <w:rPr>
-          <w:rFonts w:asciiTheme="majorHAnsi" w:hAnsiTheme="majorHAnsi" w:cstheme="majorHAnsi"/>
-          <w:color w:val="333333"/>
-          <w:sz w:val="26"/>
-          <w:szCs w:val="26"/>
-          <w:lang w:val="pt-PT"/>
-        </w:rPr>
-        <w:t xml:space="preserve"> </w:t>
-      </w:r>
-      <w:r>
-        <w:rPr>
-          <w:rFonts w:asciiTheme="majorHAnsi" w:hAnsiTheme="majorHAnsi" w:cstheme="majorHAnsi"/>
-          <w:color w:val="333333"/>
-          <w:sz w:val="26"/>
-          <w:szCs w:val="26"/>
-          <w:lang w:val="pt-PT"/>
-        </w:rPr>
-        <w:t xml:space="preserve">em combate </w:t>
-      </w:r>
-      <w:r>
-        <w:rPr>
-          <w:rFonts w:asciiTheme="majorHAnsi" w:hAnsiTheme="majorHAnsi" w:cstheme="majorHAnsi"/>
-          <w:color w:val="333333"/>
-          <w:sz w:val="26"/>
-          <w:szCs w:val="26"/>
-          <w:lang w:val="pt-PT"/>
-        </w:rPr>
-        <w:t xml:space="preserve">vai </w:t>
-      </w:r>
-      <w:r>
-        <w:rPr>
-          <w:rFonts w:asciiTheme="majorHAnsi" w:hAnsiTheme="majorHAnsi" w:cstheme="majorHAnsi"/>
-          <w:color w:val="333333"/>
-          <w:sz w:val="26"/>
-          <w:szCs w:val="26"/>
-          <w:lang w:val="pt-PT"/>
-        </w:rPr>
-        <w:t xml:space="preserve">causar um decréscimo no tempo médio de simulação, já que os agentes terão mais dificuldade de se recuperar após o combate. </w:t>
+        <w:t xml:space="preserve">O aumento da energia perdida em combate vai causar um decréscimo no tempo médio de simulação, já que os agentes terão mais dificuldade de se recuperar após o combate. </w:t>
       </w:r>
     </w:p>
     <w:p>
@@ -5223,40 +5649,8 @@
     </w:p>
     <w:p>
       <w:pPr>
-        <w:rPr>
-          <w:rFonts w:asciiTheme="majorHAnsi" w:hAnsiTheme="majorHAnsi" w:cstheme="majorHAnsi"/>
-          <w:color w:val="333333"/>
-          <w:lang w:val="pt-PT"/>
-        </w:rPr>
-      </w:pPr>
-    </w:p>
-    <w:p>
-      <w:pPr>
-        <w:rPr>
-          <w:rFonts w:asciiTheme="majorHAnsi" w:hAnsiTheme="majorHAnsi" w:cstheme="majorHAnsi"/>
-          <w:color w:val="333333"/>
-          <w:lang w:val="pt-PT"/>
-        </w:rPr>
-      </w:pPr>
-    </w:p>
-    <w:p>
-      <w:pPr>
-        <w:rPr>
-          <w:rFonts w:asciiTheme="majorHAnsi" w:hAnsiTheme="majorHAnsi" w:cstheme="majorHAnsi"/>
-          <w:color w:val="333333"/>
-          <w:lang w:val="pt-PT"/>
-        </w:rPr>
-      </w:pPr>
-    </w:p>
-    <w:p>
-      <w:pPr>
         <w:pStyle w:val="NoSpacing"/>
-        <w:numPr>
-          <w:ilvl w:val="0"/>
-          <w:numId w:val="2"/>
-        </w:numPr>
         <w:spacing w:line="276" w:lineRule="auto"/>
-        <w:ind w:left="270" w:hanging="270"/>
         <w:rPr>
           <w:rFonts w:asciiTheme="majorHAnsi" w:hAnsiTheme="majorHAnsi" w:cstheme="majorHAnsi"/>
           <w:b/>
@@ -5265,8 +5659,11 @@
           <w:szCs w:val="32"/>
         </w:rPr>
       </w:pPr>
-      <w:proofErr w:type="spellStart"/>
-      <w:r>
+    </w:p>
+    <w:p>
+      <w:pPr>
+        <w:pStyle w:val="NoSpacing"/>
+        <w:spacing w:line="276" w:lineRule="auto"/>
         <w:rPr>
           <w:rFonts w:asciiTheme="majorHAnsi" w:hAnsiTheme="majorHAnsi" w:cstheme="majorHAnsi"/>
           <w:b/>
@@ -5274,31 +5671,7 @@
           <w:sz w:val="32"/>
           <w:szCs w:val="32"/>
         </w:rPr>
-        <w:t>Análise</w:t>
-      </w:r>
-      <w:proofErr w:type="spellEnd"/>
-      <w:r>
-        <w:rPr>
-          <w:rFonts w:asciiTheme="majorHAnsi" w:hAnsiTheme="majorHAnsi" w:cstheme="majorHAnsi"/>
-          <w:b/>
-          <w:color w:val="333333"/>
-          <w:sz w:val="32"/>
-          <w:szCs w:val="32"/>
-        </w:rPr>
-        <w:t xml:space="preserve"> de </w:t>
-      </w:r>
-      <w:proofErr w:type="spellStart"/>
-      <w:r>
-        <w:rPr>
-          <w:rFonts w:asciiTheme="majorHAnsi" w:hAnsiTheme="majorHAnsi" w:cstheme="majorHAnsi"/>
-          <w:b/>
-          <w:color w:val="333333"/>
-          <w:sz w:val="32"/>
-          <w:szCs w:val="32"/>
-        </w:rPr>
-        <w:t>resultados</w:t>
-      </w:r>
-      <w:proofErr w:type="spellEnd"/>
+      </w:pPr>
     </w:p>
     <w:p>
       <w:pPr>

</xml_diff>